<commit_message>
add how to maintain
</commit_message>
<xml_diff>
--- a/database.docx
+++ b/database.docx
@@ -2713,6 +2713,951 @@
     <w:p>
       <w:pPr>
         <w:pStyle w:val="1"/>
+        <w:rPr>
+          <w:rFonts w:hint="eastAsia"/>
+        </w:rPr>
+      </w:pPr>
+      <w:r>
+        <w:rPr>
+          <w:rFonts w:hint="eastAsia"/>
+        </w:rPr>
+        <w:t>维护</w:t>
+      </w:r>
+    </w:p>
+    <w:p>
+      <w:pPr>
+        <w:pStyle w:val="2"/>
+        <w:rPr>
+          <w:rFonts w:hint="eastAsia"/>
+        </w:rPr>
+      </w:pPr>
+      <w:r>
+        <w:rPr>
+          <w:rStyle w:val="2Char"/>
+          <w:rFonts w:hint="eastAsia"/>
+          <w:b/>
+          <w:bCs/>
+        </w:rPr>
+        <w:t>--</w:t>
+      </w:r>
+      <w:r>
+        <w:rPr>
+          <w:rStyle w:val="2Char"/>
+          <w:rFonts w:hint="eastAsia"/>
+          <w:b/>
+          <w:bCs/>
+        </w:rPr>
+        <w:t>查看每个活动的连接，执行的</w:t>
+      </w:r>
+      <w:proofErr w:type="spellStart"/>
+      <w:r>
+        <w:rPr>
+          <w:rStyle w:val="2Char"/>
+          <w:rFonts w:hint="eastAsia"/>
+          <w:b/>
+          <w:bCs/>
+        </w:rPr>
+        <w:t>sql</w:t>
+      </w:r>
+      <w:proofErr w:type="spellEnd"/>
+    </w:p>
+    <w:p>
+      <w:pPr>
+        <w:rPr>
+          <w:rFonts w:hint="eastAsia"/>
+        </w:rPr>
+      </w:pPr>
+      <w:r>
+        <w:rPr>
+          <w:rFonts w:hint="eastAsia"/>
+        </w:rPr>
+        <w:t>--</w:t>
+      </w:r>
+      <w:r>
+        <w:rPr>
+          <w:rFonts w:ascii="Courier New" w:hAnsi="Courier New" w:cs="Courier New"/>
+          <w:color w:val="000080"/>
+          <w:sz w:val="21"/>
+          <w:szCs w:val="21"/>
+          <w:shd w:val="clear" w:color="auto" w:fill="FFFFFF"/>
+        </w:rPr>
+        <w:t>Username</w:t>
+      </w:r>
+      <w:r>
+        <w:rPr>
+          <w:rFonts w:hint="eastAsia"/>
+          <w:color w:val="000080"/>
+          <w:sz w:val="21"/>
+          <w:szCs w:val="21"/>
+          <w:shd w:val="clear" w:color="auto" w:fill="FFFFFF"/>
+        </w:rPr>
+        <w:t>是执行</w:t>
+      </w:r>
+      <w:r>
+        <w:rPr>
+          <w:rFonts w:ascii="Courier New" w:hAnsi="Courier New" w:cs="Courier New" w:hint="eastAsia"/>
+          <w:color w:val="000080"/>
+          <w:sz w:val="21"/>
+          <w:szCs w:val="21"/>
+          <w:shd w:val="clear" w:color="auto" w:fill="FFFFFF"/>
+        </w:rPr>
+        <w:t>SQL</w:t>
+      </w:r>
+      <w:r>
+        <w:rPr>
+          <w:rFonts w:hint="eastAsia"/>
+          <w:color w:val="000080"/>
+          <w:sz w:val="21"/>
+          <w:szCs w:val="21"/>
+          <w:shd w:val="clear" w:color="auto" w:fill="FFFFFF"/>
+        </w:rPr>
+        <w:t>的数据库用户名，一个</w:t>
+      </w:r>
+      <w:proofErr w:type="spellStart"/>
+      <w:r>
+        <w:rPr>
+          <w:rFonts w:ascii="Courier New" w:hAnsi="Courier New" w:cs="Courier New"/>
+          <w:color w:val="000080"/>
+          <w:sz w:val="21"/>
+          <w:szCs w:val="21"/>
+          <w:shd w:val="clear" w:color="auto" w:fill="FFFFFF"/>
+        </w:rPr>
+        <w:t>sql_hash_value</w:t>
+      </w:r>
+      <w:proofErr w:type="spellEnd"/>
+      <w:r>
+        <w:rPr>
+          <w:rFonts w:hint="eastAsia"/>
+          <w:color w:val="000080"/>
+          <w:sz w:val="21"/>
+          <w:szCs w:val="21"/>
+          <w:shd w:val="clear" w:color="auto" w:fill="FFFFFF"/>
+        </w:rPr>
+        <w:t>下的</w:t>
+      </w:r>
+      <w:r>
+        <w:rPr>
+          <w:rFonts w:ascii="Courier New" w:hAnsi="Courier New" w:cs="Courier New" w:hint="eastAsia"/>
+          <w:color w:val="000080"/>
+          <w:sz w:val="21"/>
+          <w:szCs w:val="21"/>
+          <w:shd w:val="clear" w:color="auto" w:fill="FFFFFF"/>
+        </w:rPr>
+        <w:t>SQL_TEXT</w:t>
+      </w:r>
+      <w:r>
+        <w:rPr>
+          <w:rFonts w:hint="eastAsia"/>
+          <w:color w:val="000080"/>
+          <w:sz w:val="21"/>
+          <w:szCs w:val="21"/>
+          <w:shd w:val="clear" w:color="auto" w:fill="FFFFFF"/>
+        </w:rPr>
+        <w:t>组合成一个完整的</w:t>
+      </w:r>
+      <w:r>
+        <w:rPr>
+          <w:rFonts w:ascii="Courier New" w:hAnsi="Courier New" w:cs="Courier New" w:hint="eastAsia"/>
+          <w:color w:val="000080"/>
+          <w:sz w:val="21"/>
+          <w:szCs w:val="21"/>
+          <w:shd w:val="clear" w:color="auto" w:fill="FFFFFF"/>
+        </w:rPr>
+        <w:t>SQL</w:t>
+      </w:r>
+      <w:r>
+        <w:rPr>
+          <w:rFonts w:hint="eastAsia"/>
+          <w:color w:val="000080"/>
+          <w:sz w:val="21"/>
+          <w:szCs w:val="21"/>
+          <w:shd w:val="clear" w:color="auto" w:fill="FFFFFF"/>
+        </w:rPr>
+        <w:t>语句。这样就可以看到一个连接执行了哪些</w:t>
+      </w:r>
+      <w:r>
+        <w:rPr>
+          <w:rFonts w:ascii="Courier New" w:hAnsi="Courier New" w:cs="Courier New" w:hint="eastAsia"/>
+          <w:color w:val="000080"/>
+          <w:sz w:val="21"/>
+          <w:szCs w:val="21"/>
+          <w:shd w:val="clear" w:color="auto" w:fill="FFFFFF"/>
+        </w:rPr>
+        <w:t>SQL</w:t>
+      </w:r>
+      <w:r>
+        <w:rPr>
+          <w:rFonts w:hint="eastAsia"/>
+          <w:color w:val="000080"/>
+          <w:sz w:val="21"/>
+          <w:szCs w:val="21"/>
+          <w:shd w:val="clear" w:color="auto" w:fill="FFFFFF"/>
+        </w:rPr>
+        <w:t>。</w:t>
+      </w:r>
+    </w:p>
+    <w:p>
+      <w:proofErr w:type="gramStart"/>
+      <w:r>
+        <w:t>select</w:t>
+      </w:r>
+      <w:proofErr w:type="gramEnd"/>
+      <w:r>
+        <w:t xml:space="preserve"> </w:t>
+      </w:r>
+      <w:proofErr w:type="spellStart"/>
+      <w:r>
+        <w:t>sid,username,sql_hash_value,b.sql_text</w:t>
+      </w:r>
+      <w:proofErr w:type="spellEnd"/>
+    </w:p>
+    <w:p>
+      <w:proofErr w:type="gramStart"/>
+      <w:r>
+        <w:t>from</w:t>
+      </w:r>
+      <w:proofErr w:type="gramEnd"/>
+      <w:r>
+        <w:t xml:space="preserve"> </w:t>
+      </w:r>
+      <w:proofErr w:type="spellStart"/>
+      <w:r>
+        <w:t>v$session</w:t>
+      </w:r>
+      <w:proofErr w:type="spellEnd"/>
+      <w:r>
+        <w:t xml:space="preserve"> </w:t>
+      </w:r>
+      <w:proofErr w:type="spellStart"/>
+      <w:r>
+        <w:t>a,v$sqltext</w:t>
+      </w:r>
+      <w:proofErr w:type="spellEnd"/>
+      <w:r>
+        <w:t xml:space="preserve"> b </w:t>
+      </w:r>
+    </w:p>
+    <w:p>
+      <w:proofErr w:type="gramStart"/>
+      <w:r>
+        <w:t>where</w:t>
+      </w:r>
+      <w:proofErr w:type="gramEnd"/>
+      <w:r>
+        <w:t xml:space="preserve"> </w:t>
+      </w:r>
+      <w:proofErr w:type="spellStart"/>
+      <w:r>
+        <w:t>a.sql_hash_value</w:t>
+      </w:r>
+      <w:proofErr w:type="spellEnd"/>
+      <w:r>
+        <w:t xml:space="preserve"> = </w:t>
+      </w:r>
+      <w:proofErr w:type="spellStart"/>
+      <w:r>
+        <w:t>b.HASH_VALUE</w:t>
+      </w:r>
+      <w:proofErr w:type="spellEnd"/>
+      <w:r>
+        <w:t xml:space="preserve"> and </w:t>
+      </w:r>
+      <w:proofErr w:type="spellStart"/>
+      <w:r>
+        <w:t>a.MACHINE</w:t>
+      </w:r>
+      <w:proofErr w:type="spellEnd"/>
+      <w:r>
+        <w:t>='hnzz1tx1B100'</w:t>
+      </w:r>
+    </w:p>
+    <w:p>
+      <w:proofErr w:type="gramStart"/>
+      <w:r>
+        <w:t>order</w:t>
+      </w:r>
+      <w:proofErr w:type="gramEnd"/>
+      <w:r>
+        <w:t xml:space="preserve"> by </w:t>
+      </w:r>
+      <w:proofErr w:type="spellStart"/>
+      <w:r>
+        <w:t>sid,username,sql_hash_value,b.piece</w:t>
+      </w:r>
+      <w:proofErr w:type="spellEnd"/>
+      <w:r>
+        <w:t>;</w:t>
+      </w:r>
+    </w:p>
+    <w:p/>
+    <w:p>
+      <w:pPr>
+        <w:pStyle w:val="2"/>
+      </w:pPr>
+      <w:r>
+        <w:rPr>
+          <w:rFonts w:hint="eastAsia"/>
+        </w:rPr>
+        <w:t>--</w:t>
+      </w:r>
+      <w:r>
+        <w:rPr>
+          <w:rFonts w:hint="eastAsia"/>
+        </w:rPr>
+        <w:t>统计每个机器的连接数</w:t>
+      </w:r>
+    </w:p>
+    <w:p>
+      <w:proofErr w:type="gramStart"/>
+      <w:r>
+        <w:t>select</w:t>
+      </w:r>
+      <w:proofErr w:type="gramEnd"/>
+      <w:r>
+        <w:t xml:space="preserve"> </w:t>
+      </w:r>
+      <w:proofErr w:type="spellStart"/>
+      <w:r>
+        <w:t>t.MACHINE,count</w:t>
+      </w:r>
+      <w:proofErr w:type="spellEnd"/>
+      <w:r>
+        <w:t xml:space="preserve">(*) from </w:t>
+      </w:r>
+      <w:proofErr w:type="spellStart"/>
+      <w:r>
+        <w:t>v$session</w:t>
+      </w:r>
+      <w:proofErr w:type="spellEnd"/>
+      <w:r>
+        <w:t xml:space="preserve"> t group by </w:t>
+      </w:r>
+      <w:proofErr w:type="spellStart"/>
+      <w:r>
+        <w:t>t.MACHINE</w:t>
+      </w:r>
+      <w:proofErr w:type="spellEnd"/>
+      <w:r>
+        <w:t>;</w:t>
+      </w:r>
+    </w:p>
+    <w:p/>
+    <w:p>
+      <w:pPr>
+        <w:pStyle w:val="2"/>
+        <w:rPr>
+          <w:rFonts w:hint="eastAsia"/>
+        </w:rPr>
+      </w:pPr>
+      <w:r>
+        <w:rPr>
+          <w:rFonts w:hint="eastAsia"/>
+        </w:rPr>
+        <w:t>--</w:t>
+      </w:r>
+      <w:r>
+        <w:rPr>
+          <w:rFonts w:hint="eastAsia"/>
+        </w:rPr>
+        <w:t>查看</w:t>
+      </w:r>
+      <w:proofErr w:type="spellStart"/>
+      <w:r>
+        <w:rPr>
+          <w:rFonts w:hint="eastAsia"/>
+        </w:rPr>
+        <w:t>sql</w:t>
+      </w:r>
+      <w:proofErr w:type="spellEnd"/>
+      <w:r>
+        <w:rPr>
+          <w:rFonts w:hint="eastAsia"/>
+        </w:rPr>
+        <w:t>语句的内存占用</w:t>
+      </w:r>
+    </w:p>
+    <w:p>
+      <w:r>
+        <w:t xml:space="preserve">Select </w:t>
+      </w:r>
+      <w:proofErr w:type="spellStart"/>
+      <w:r>
+        <w:t>sql_text</w:t>
+      </w:r>
+      <w:proofErr w:type="gramStart"/>
+      <w:r>
+        <w:t>,disk</w:t>
+      </w:r>
+      <w:proofErr w:type="gramEnd"/>
+      <w:r>
+        <w:t>_reads,buffer_gets,executions</w:t>
+      </w:r>
+      <w:proofErr w:type="spellEnd"/>
+      <w:r>
+        <w:t xml:space="preserve"> From </w:t>
+      </w:r>
+      <w:proofErr w:type="spellStart"/>
+      <w:r>
+        <w:t>v$sqlarea</w:t>
+      </w:r>
+      <w:proofErr w:type="spellEnd"/>
+      <w:r>
+        <w:t xml:space="preserve"> Order by </w:t>
+      </w:r>
+      <w:proofErr w:type="spellStart"/>
+      <w:r>
+        <w:t>disk_reads</w:t>
+      </w:r>
+      <w:proofErr w:type="spellEnd"/>
+      <w:r>
+        <w:t xml:space="preserve"> </w:t>
+      </w:r>
+      <w:proofErr w:type="spellStart"/>
+      <w:r>
+        <w:t>desc</w:t>
+      </w:r>
+      <w:proofErr w:type="spellEnd"/>
+      <w:r>
+        <w:t>;</w:t>
+      </w:r>
+    </w:p>
+    <w:p>
+      <w:pPr>
+        <w:rPr>
+          <w:rFonts w:hint="eastAsia"/>
+        </w:rPr>
+      </w:pPr>
+    </w:p>
+    <w:p>
+      <w:pPr>
+        <w:pStyle w:val="2"/>
+      </w:pPr>
+      <w:r>
+        <w:rPr>
+          <w:rFonts w:hint="eastAsia"/>
+        </w:rPr>
+        <w:t>--</w:t>
+      </w:r>
+      <w:r>
+        <w:rPr>
+          <w:rFonts w:hint="eastAsia"/>
+        </w:rPr>
+        <w:t>赋权限给用户</w:t>
+      </w:r>
+      <w:r>
+        <w:rPr>
+          <w:rFonts w:hint="eastAsia"/>
+        </w:rPr>
+        <w:t xml:space="preserve"> </w:t>
+      </w:r>
+      <w:proofErr w:type="spellStart"/>
+      <w:r>
+        <w:rPr>
+          <w:rFonts w:hint="eastAsia"/>
+        </w:rPr>
+        <w:t>runvista</w:t>
+      </w:r>
+      <w:proofErr w:type="spellEnd"/>
+    </w:p>
+    <w:p>
+      <w:proofErr w:type="gramStart"/>
+      <w:r>
+        <w:t>grant</w:t>
+      </w:r>
+      <w:proofErr w:type="gramEnd"/>
+      <w:r>
+        <w:t xml:space="preserve"> select any dictionary to </w:t>
+      </w:r>
+      <w:proofErr w:type="spellStart"/>
+      <w:r>
+        <w:t>runvista</w:t>
+      </w:r>
+      <w:proofErr w:type="spellEnd"/>
+    </w:p>
+    <w:p>
+      <w:pPr>
+        <w:rPr>
+          <w:rFonts w:hint="eastAsia"/>
+        </w:rPr>
+      </w:pPr>
+      <w:r>
+        <w:t xml:space="preserve"> </w:t>
+      </w:r>
+    </w:p>
+    <w:p>
+      <w:pPr>
+        <w:pStyle w:val="2"/>
+      </w:pPr>
+      <w:r>
+        <w:rPr>
+          <w:rFonts w:hint="eastAsia"/>
+        </w:rPr>
+        <w:t>--</w:t>
+      </w:r>
+      <w:r>
+        <w:rPr>
+          <w:rFonts w:hint="eastAsia"/>
+        </w:rPr>
+        <w:t>从</w:t>
+      </w:r>
+      <w:r>
+        <w:rPr>
+          <w:rFonts w:hint="eastAsia"/>
+        </w:rPr>
+        <w:t>V$SQLAREA</w:t>
+      </w:r>
+      <w:r>
+        <w:rPr>
+          <w:rFonts w:hint="eastAsia"/>
+        </w:rPr>
+        <w:t>中查询最占用资源的查询</w:t>
+      </w:r>
+    </w:p>
+    <w:p>
+      <w:r>
+        <w:t xml:space="preserve"> </w:t>
+      </w:r>
+      <w:proofErr w:type="gramStart"/>
+      <w:r>
+        <w:t>select</w:t>
+      </w:r>
+      <w:proofErr w:type="gramEnd"/>
+      <w:r>
+        <w:t xml:space="preserve"> </w:t>
+      </w:r>
+      <w:proofErr w:type="spellStart"/>
+      <w:r>
+        <w:t>b.username</w:t>
+      </w:r>
+      <w:proofErr w:type="spellEnd"/>
+      <w:r>
+        <w:t xml:space="preserve"> </w:t>
+      </w:r>
+      <w:proofErr w:type="spellStart"/>
+      <w:r>
+        <w:t>username,a.disk_reads</w:t>
+      </w:r>
+      <w:proofErr w:type="spellEnd"/>
+      <w:r>
+        <w:t xml:space="preserve"> reads, </w:t>
+      </w:r>
+      <w:proofErr w:type="spellStart"/>
+      <w:r>
+        <w:t>a.executions</w:t>
+      </w:r>
+      <w:proofErr w:type="spellEnd"/>
+      <w:r>
+        <w:t xml:space="preserve"> exec,</w:t>
+      </w:r>
+    </w:p>
+    <w:p>
+      <w:proofErr w:type="spellStart"/>
+      <w:r>
+        <w:t>a.disk_reads</w:t>
+      </w:r>
+      <w:proofErr w:type="spellEnd"/>
+      <w:r>
+        <w:t>/</w:t>
+      </w:r>
+      <w:proofErr w:type="gramStart"/>
+      <w:r>
+        <w:t>decode(</w:t>
+      </w:r>
+      <w:proofErr w:type="gramEnd"/>
+      <w:r>
+        <w:t xml:space="preserve">a.executions,0,1,a.executions) </w:t>
+      </w:r>
+      <w:proofErr w:type="spellStart"/>
+      <w:r>
+        <w:t>rds_exec_ratio</w:t>
+      </w:r>
+      <w:proofErr w:type="spellEnd"/>
+      <w:r>
+        <w:t>,</w:t>
+      </w:r>
+    </w:p>
+    <w:p>
+      <w:proofErr w:type="spellStart"/>
+      <w:proofErr w:type="gramStart"/>
+      <w:r>
+        <w:t>a.sql_text</w:t>
+      </w:r>
+      <w:proofErr w:type="spellEnd"/>
+      <w:proofErr w:type="gramEnd"/>
+      <w:r>
+        <w:t xml:space="preserve"> Statement</w:t>
+      </w:r>
+      <w:r>
+        <w:rPr>
+          <w:rFonts w:hint="eastAsia"/>
+        </w:rPr>
+        <w:t xml:space="preserve"> </w:t>
+      </w:r>
+      <w:r>
+        <w:t xml:space="preserve">from  </w:t>
+      </w:r>
+      <w:proofErr w:type="spellStart"/>
+      <w:r>
+        <w:t>v$sqlarea</w:t>
+      </w:r>
+      <w:proofErr w:type="spellEnd"/>
+      <w:r>
+        <w:t xml:space="preserve"> </w:t>
+      </w:r>
+      <w:proofErr w:type="spellStart"/>
+      <w:r>
+        <w:t>a,dba_users</w:t>
+      </w:r>
+      <w:proofErr w:type="spellEnd"/>
+      <w:r>
+        <w:t xml:space="preserve"> b</w:t>
+      </w:r>
+      <w:r>
+        <w:rPr>
+          <w:rFonts w:hint="eastAsia"/>
+        </w:rPr>
+        <w:t xml:space="preserve"> </w:t>
+      </w:r>
+    </w:p>
+    <w:p>
+      <w:proofErr w:type="gramStart"/>
+      <w:r>
+        <w:t>where</w:t>
+      </w:r>
+      <w:proofErr w:type="gramEnd"/>
+      <w:r>
+        <w:t xml:space="preserve"> </w:t>
+      </w:r>
+      <w:proofErr w:type="spellStart"/>
+      <w:r>
+        <w:t>a.parsing_user_id</w:t>
+      </w:r>
+      <w:proofErr w:type="spellEnd"/>
+      <w:r>
+        <w:t>=</w:t>
+      </w:r>
+      <w:proofErr w:type="spellStart"/>
+      <w:r>
+        <w:t>b.user_id</w:t>
+      </w:r>
+      <w:proofErr w:type="spellEnd"/>
+    </w:p>
+    <w:p>
+      <w:pPr>
+        <w:rPr>
+          <w:rFonts w:hint="eastAsia"/>
+        </w:rPr>
+      </w:pPr>
+      <w:proofErr w:type="gramStart"/>
+      <w:r>
+        <w:t>and</w:t>
+      </w:r>
+      <w:proofErr w:type="gramEnd"/>
+      <w:r>
+        <w:t xml:space="preserve"> </w:t>
+      </w:r>
+      <w:proofErr w:type="spellStart"/>
+      <w:r>
+        <w:t>a.disk_reads</w:t>
+      </w:r>
+      <w:proofErr w:type="spellEnd"/>
+      <w:r>
+        <w:t xml:space="preserve"> &gt; 100000</w:t>
+      </w:r>
+      <w:r>
+        <w:rPr>
+          <w:rFonts w:hint="eastAsia"/>
+        </w:rPr>
+        <w:t xml:space="preserve"> </w:t>
+      </w:r>
+      <w:r>
+        <w:t xml:space="preserve">order by </w:t>
+      </w:r>
+      <w:proofErr w:type="spellStart"/>
+      <w:r>
+        <w:t>a.disk_reads</w:t>
+      </w:r>
+      <w:proofErr w:type="spellEnd"/>
+      <w:r>
+        <w:t xml:space="preserve"> </w:t>
+      </w:r>
+      <w:proofErr w:type="spellStart"/>
+      <w:r>
+        <w:t>desc</w:t>
+      </w:r>
+      <w:proofErr w:type="spellEnd"/>
+      <w:r>
+        <w:t>;</w:t>
+      </w:r>
+    </w:p>
+    <w:p>
+      <w:pPr>
+        <w:rPr>
+          <w:rFonts w:hint="eastAsia"/>
+        </w:rPr>
+      </w:pPr>
+    </w:p>
+    <w:p>
+      <w:pPr>
+        <w:pStyle w:val="2"/>
+        <w:rPr>
+          <w:rFonts w:hint="eastAsia"/>
+        </w:rPr>
+      </w:pPr>
+      <w:r>
+        <w:rPr>
+          <w:rFonts w:hint="eastAsia"/>
+        </w:rPr>
+        <w:t>--</w:t>
+      </w:r>
+      <w:r>
+        <w:rPr>
+          <w:rFonts w:hint="eastAsia"/>
+        </w:rPr>
+        <w:t>持续跟踪有性能影响的</w:t>
+      </w:r>
+      <w:r>
+        <w:rPr>
+          <w:rFonts w:hint="eastAsia"/>
+        </w:rPr>
+        <w:t>SQL</w:t>
+      </w:r>
+      <w:r>
+        <w:rPr>
+          <w:rFonts w:hint="eastAsia"/>
+        </w:rPr>
+        <w:t>。</w:t>
+      </w:r>
+    </w:p>
+    <w:p>
+      <w:pPr>
+        <w:rPr>
+          <w:rFonts w:hint="eastAsia"/>
+        </w:rPr>
+      </w:pPr>
+      <w:r>
+        <w:t>SELECT * FROM (</w:t>
+      </w:r>
+    </w:p>
+    <w:p>
+      <w:pPr>
+        <w:ind w:firstLine="420"/>
+        <w:rPr>
+          <w:rFonts w:hint="eastAsia"/>
+        </w:rPr>
+      </w:pPr>
+      <w:r>
+        <w:t xml:space="preserve">SELECT </w:t>
+      </w:r>
+      <w:bookmarkStart w:id="0" w:name="_GoBack"/>
+      <w:bookmarkEnd w:id="0"/>
+      <w:r>
+        <w:t>PARSING_USER_ID</w:t>
+      </w:r>
+      <w:proofErr w:type="gramStart"/>
+      <w:r>
+        <w:t>,EXECUTIONS,SORTS,COMMAND</w:t>
+      </w:r>
+      <w:proofErr w:type="gramEnd"/>
+      <w:r>
+        <w:t xml:space="preserve">_TYPE,DISK_READS,sql_text FROM </w:t>
+      </w:r>
+      <w:proofErr w:type="spellStart"/>
+      <w:r>
+        <w:t>v$sqlarea</w:t>
+      </w:r>
+      <w:proofErr w:type="spellEnd"/>
+      <w:r>
+        <w:t xml:space="preserve"> ORDER BY </w:t>
+      </w:r>
+      <w:proofErr w:type="spellStart"/>
+      <w:r>
+        <w:t>disk_reads</w:t>
+      </w:r>
+      <w:proofErr w:type="spellEnd"/>
+      <w:r>
+        <w:t xml:space="preserve"> DESC)WHERE ROWNUM&lt;10</w:t>
+      </w:r>
+    </w:p>
+    <w:p>
+      <w:pPr>
+        <w:pStyle w:val="2"/>
+        <w:rPr>
+          <w:rFonts w:hint="eastAsia"/>
+        </w:rPr>
+      </w:pPr>
+      <w:r>
+        <w:rPr>
+          <w:rFonts w:hint="eastAsia"/>
+        </w:rPr>
+        <w:t>--</w:t>
+      </w:r>
+      <w:r>
+        <w:rPr>
+          <w:rFonts w:hint="eastAsia"/>
+        </w:rPr>
+        <w:t>列出使用频率最高的</w:t>
+      </w:r>
+      <w:r>
+        <w:rPr>
+          <w:rFonts w:hint="eastAsia"/>
+        </w:rPr>
+        <w:t>5</w:t>
+      </w:r>
+      <w:r>
+        <w:rPr>
+          <w:rFonts w:hint="eastAsia"/>
+        </w:rPr>
+        <w:t>个查询</w:t>
+      </w:r>
+    </w:p>
+    <w:p>
+      <w:proofErr w:type="gramStart"/>
+      <w:r>
+        <w:t>select</w:t>
+      </w:r>
+      <w:proofErr w:type="gramEnd"/>
+      <w:r>
+        <w:t xml:space="preserve"> </w:t>
+      </w:r>
+      <w:proofErr w:type="spellStart"/>
+      <w:r>
+        <w:t>sql_text,executions</w:t>
+      </w:r>
+      <w:proofErr w:type="spellEnd"/>
+      <w:r>
+        <w:t xml:space="preserve"> </w:t>
+      </w:r>
+    </w:p>
+    <w:p>
+      <w:proofErr w:type="gramStart"/>
+      <w:r>
+        <w:t>from</w:t>
+      </w:r>
+      <w:proofErr w:type="gramEnd"/>
+      <w:r>
+        <w:t xml:space="preserve"> (select </w:t>
+      </w:r>
+      <w:proofErr w:type="spellStart"/>
+      <w:r>
+        <w:t>sql_text,executions</w:t>
+      </w:r>
+      <w:proofErr w:type="spellEnd"/>
+      <w:r>
+        <w:t>,</w:t>
+      </w:r>
+    </w:p>
+    <w:p>
+      <w:r>
+        <w:t xml:space="preserve">   </w:t>
+      </w:r>
+      <w:proofErr w:type="gramStart"/>
+      <w:r>
+        <w:t>rank(</w:t>
+      </w:r>
+      <w:proofErr w:type="gramEnd"/>
+      <w:r>
+        <w:t xml:space="preserve">) over </w:t>
+      </w:r>
+    </w:p>
+    <w:p>
+      <w:r>
+        <w:t>(</w:t>
+      </w:r>
+      <w:proofErr w:type="gramStart"/>
+      <w:r>
+        <w:t>order</w:t>
+      </w:r>
+      <w:proofErr w:type="gramEnd"/>
+      <w:r>
+        <w:t xml:space="preserve"> by executions </w:t>
+      </w:r>
+      <w:proofErr w:type="spellStart"/>
+      <w:r>
+        <w:t>desc</w:t>
+      </w:r>
+      <w:proofErr w:type="spellEnd"/>
+      <w:r>
+        <w:t xml:space="preserve">) </w:t>
+      </w:r>
+      <w:proofErr w:type="spellStart"/>
+      <w:r>
+        <w:t>exec_rank</w:t>
+      </w:r>
+      <w:proofErr w:type="spellEnd"/>
+      <w:r>
+        <w:t xml:space="preserve"> </w:t>
+      </w:r>
+    </w:p>
+    <w:p>
+      <w:r>
+        <w:lastRenderedPageBreak/>
+        <w:t xml:space="preserve">   </w:t>
+      </w:r>
+      <w:proofErr w:type="gramStart"/>
+      <w:r>
+        <w:t>from</w:t>
+      </w:r>
+      <w:proofErr w:type="gramEnd"/>
+      <w:r>
+        <w:t xml:space="preserve"> </w:t>
+      </w:r>
+      <w:proofErr w:type="spellStart"/>
+      <w:r>
+        <w:t>v$sql</w:t>
+      </w:r>
+      <w:proofErr w:type="spellEnd"/>
+      <w:r>
+        <w:t xml:space="preserve">) </w:t>
+      </w:r>
+    </w:p>
+    <w:p>
+      <w:pPr>
+        <w:rPr>
+          <w:rFonts w:hint="eastAsia"/>
+        </w:rPr>
+      </w:pPr>
+      <w:proofErr w:type="gramStart"/>
+      <w:r>
+        <w:t>where</w:t>
+      </w:r>
+      <w:proofErr w:type="gramEnd"/>
+      <w:r>
+        <w:t xml:space="preserve"> </w:t>
+      </w:r>
+      <w:proofErr w:type="spellStart"/>
+      <w:r>
+        <w:t>exec_rank</w:t>
+      </w:r>
+      <w:proofErr w:type="spellEnd"/>
+      <w:r>
+        <w:t xml:space="preserve"> &lt;=5;</w:t>
+      </w:r>
+    </w:p>
+    <w:p>
+      <w:pPr>
+        <w:rPr>
+          <w:rFonts w:hint="eastAsia"/>
+        </w:rPr>
+      </w:pPr>
+    </w:p>
+    <w:p>
+      <w:pPr>
+        <w:rPr>
+          <w:rFonts w:hint="eastAsia"/>
+        </w:rPr>
+      </w:pPr>
+    </w:p>
+    <w:p>
+      <w:pPr>
+        <w:rPr>
+          <w:rFonts w:hint="eastAsia"/>
+        </w:rPr>
+      </w:pPr>
+    </w:p>
+    <w:p>
+      <w:pPr>
+        <w:pStyle w:val="1"/>
       </w:pPr>
       <w:r>
         <w:rPr>
@@ -2825,7 +3770,6 @@
           <w:sz w:val="27"/>
           <w:szCs w:val="27"/>
         </w:rPr>
-        <w:lastRenderedPageBreak/>
         <w:t> 2</w:t>
       </w:r>
       <w:r>
@@ -3500,6 +4444,15 @@
           <w:szCs w:val="21"/>
         </w:rPr>
         <w:br/>
+      </w:r>
+      <w:r>
+        <w:rPr>
+          <w:rFonts w:ascii="Arial" w:hAnsi="Arial" w:cs="Arial"/>
+          <w:color w:val="555555"/>
+          <w:sz w:val="21"/>
+          <w:szCs w:val="21"/>
+        </w:rPr>
+        <w:lastRenderedPageBreak/>
         <w:t>     union all </w:t>
       </w:r>
       <w:r>
@@ -4305,15 +5258,6 @@
           <w:szCs w:val="21"/>
         </w:rPr>
         <w:br/>
-      </w:r>
-      <w:r>
-        <w:rPr>
-          <w:rFonts w:ascii="Arial" w:hAnsi="Arial" w:cs="Arial"/>
-          <w:color w:val="555555"/>
-          <w:sz w:val="21"/>
-          <w:szCs w:val="21"/>
-        </w:rPr>
-        <w:lastRenderedPageBreak/>
         <w:t>     </w:t>
       </w:r>
       <w:r>
@@ -5229,6 +6173,7 @@
           <w:b/>
           <w:bCs/>
         </w:rPr>
+        <w:lastRenderedPageBreak/>
         <w:t>其他需要注意的地方：</w:t>
       </w:r>
     </w:p>
@@ -5750,7 +6695,6 @@
           <w:sz w:val="21"/>
           <w:szCs w:val="21"/>
         </w:rPr>
-        <w:lastRenderedPageBreak/>
         <w:t>10</w:t>
       </w:r>
       <w:r>
@@ -6004,27 +6948,9 @@
         <w:t>、尽量避免大事务操作，提高系统并发能力。</w:t>
       </w:r>
     </w:p>
-    <w:p>
-      <w:pPr>
-        <w:rPr>
-          <w:rFonts w:hint="eastAsia"/>
-        </w:rPr>
-      </w:pPr>
-    </w:p>
-    <w:p>
-      <w:pPr>
-        <w:rPr>
-          <w:rFonts w:hint="eastAsia"/>
-        </w:rPr>
-      </w:pPr>
-    </w:p>
-    <w:p>
-      <w:pPr>
-        <w:rPr>
-          <w:rFonts w:hint="eastAsia"/>
-        </w:rPr>
-      </w:pPr>
-    </w:p>
+    <w:p/>
+    <w:p/>
+    <w:p/>
     <w:p>
       <w:pPr>
         <w:pStyle w:val="1"/>
@@ -6299,6 +7225,7 @@
                 <w:szCs w:val="21"/>
                 <w:bdr w:val="none" w:sz="0" w:space="0" w:color="auto" w:frame="1"/>
               </w:rPr>
+              <w:lastRenderedPageBreak/>
               <w:t>Hypertable</w:t>
             </w:r>
             <w:proofErr w:type="spellEnd"/>
@@ -6341,6 +7268,7 @@
                 <w:szCs w:val="21"/>
                 <w:bdr w:val="none" w:sz="0" w:space="0" w:color="auto" w:frame="1"/>
               </w:rPr>
+              <w:lastRenderedPageBreak/>
               <w:t>顾名思义，</w:t>
             </w:r>
             <w:proofErr w:type="gramStart"/>
@@ -6363,7 +7291,18 @@
                 <w:szCs w:val="21"/>
                 <w:bdr w:val="none" w:sz="0" w:space="0" w:color="auto" w:frame="1"/>
               </w:rPr>
-              <w:t>数据的。最大的特点是方便存储结构化和半结构化数据，方便做数据压缩，对针对某一列或者某几列的查询有非常大的IO优势。</w:t>
+              <w:t>数据的。最大的特点是方便存储结构化和半结构化数据，方便做数据压</w:t>
+            </w:r>
+            <w:r>
+              <w:rPr>
+                <w:rFonts w:hint="eastAsia"/>
+                <w:color w:val="333333"/>
+                <w:sz w:val="21"/>
+                <w:szCs w:val="21"/>
+                <w:bdr w:val="none" w:sz="0" w:space="0" w:color="auto" w:frame="1"/>
+              </w:rPr>
+              <w:lastRenderedPageBreak/>
+              <w:t>缩，对针对某一列或者某几列的查询有非常大的IO优势。</w:t>
             </w:r>
           </w:p>
         </w:tc>
@@ -6406,6 +7345,7 @@
                 <w:szCs w:val="21"/>
                 <w:bdr w:val="none" w:sz="0" w:space="0" w:color="auto" w:frame="1"/>
               </w:rPr>
+              <w:lastRenderedPageBreak/>
               <w:t>文档存储</w:t>
             </w:r>
           </w:p>
@@ -7030,7 +7970,6 @@
                 <w:szCs w:val="21"/>
                 <w:bdr w:val="none" w:sz="0" w:space="0" w:color="auto" w:frame="1"/>
               </w:rPr>
-              <w:lastRenderedPageBreak/>
               <w:t>Versant</w:t>
             </w:r>
           </w:p>
@@ -7072,19 +8011,7 @@
                 <w:szCs w:val="21"/>
                 <w:bdr w:val="none" w:sz="0" w:space="0" w:color="auto" w:frame="1"/>
               </w:rPr>
-              <w:lastRenderedPageBreak/>
-              <w:t>通过类似面向对象语言的语法操作数据库，通过</w:t>
-            </w:r>
-            <w:r>
-              <w:rPr>
-                <w:rFonts w:hint="eastAsia"/>
-                <w:color w:val="333333"/>
-                <w:sz w:val="21"/>
-                <w:szCs w:val="21"/>
-                <w:bdr w:val="none" w:sz="0" w:space="0" w:color="auto" w:frame="1"/>
-              </w:rPr>
-              <w:lastRenderedPageBreak/>
-              <w:t>对象的方式存取数据。</w:t>
+              <w:t>通过类似面向对象语言的语法操作数据库，通过对象的方式存取数据。</w:t>
             </w:r>
           </w:p>
         </w:tc>
@@ -7127,7 +8054,6 @@
                 <w:szCs w:val="21"/>
                 <w:bdr w:val="none" w:sz="0" w:space="0" w:color="auto" w:frame="1"/>
               </w:rPr>
-              <w:lastRenderedPageBreak/>
               <w:t>xml数据库</w:t>
             </w:r>
           </w:p>
@@ -7262,38 +8188,11 @@
         </w:tc>
       </w:tr>
     </w:tbl>
-    <w:p>
-      <w:pPr>
-        <w:rPr>
-          <w:rFonts w:hint="eastAsia"/>
-        </w:rPr>
-      </w:pPr>
-    </w:p>
-    <w:p>
-      <w:pPr>
-        <w:rPr>
-          <w:rFonts w:hint="eastAsia"/>
-        </w:rPr>
-      </w:pPr>
-    </w:p>
-    <w:p>
-      <w:pPr>
-        <w:rPr>
-          <w:rFonts w:hint="eastAsia"/>
-        </w:rPr>
-      </w:pPr>
-    </w:p>
-    <w:p>
-      <w:pPr>
-        <w:rPr>
-          <w:rFonts w:hint="eastAsia"/>
-        </w:rPr>
-      </w:pPr>
-    </w:p>
-    <w:p>
-      <w:bookmarkStart w:id="0" w:name="_GoBack"/>
-      <w:bookmarkEnd w:id="0"/>
-    </w:p>
+    <w:p/>
+    <w:p/>
+    <w:p/>
+    <w:p/>
+    <w:p/>
     <w:sectPr>
       <w:pgSz w:w="11906" w:h="16838"/>
       <w:pgMar w:top="1440" w:right="1800" w:bottom="1440" w:left="1800" w:header="851" w:footer="992" w:gutter="0"/>

</xml_diff>

<commit_message>
add something about database
</commit_message>
<xml_diff>
--- a/database.docx
+++ b/database.docx
@@ -11275,15 +11275,7 @@
         <w:rPr>
           <w:rFonts w:hint="eastAsia"/>
         </w:rPr>
-        <w:t>对现存字段</w:t>
-      </w:r>
-      <w:bookmarkStart w:id="0" w:name="_GoBack"/>
-      <w:bookmarkEnd w:id="0"/>
-      <w:r>
-        <w:rPr>
-          <w:rFonts w:hint="eastAsia"/>
-        </w:rPr>
-        <w:t>改名：</w:t>
+        <w:t>对现存字段改名：</w:t>
       </w:r>
       <w:r>
         <w:rPr>
@@ -15099,8 +15091,8 @@
       </w:r>
     </w:p>
     <w:p>
-      <w:bookmarkStart w:id="1" w:name="OLE_LINK1"/>
-      <w:bookmarkStart w:id="2" w:name="OLE_LINK2"/>
+      <w:bookmarkStart w:id="0" w:name="OLE_LINK1"/>
+      <w:bookmarkStart w:id="1" w:name="OLE_LINK2"/>
       <w:proofErr w:type="gramStart"/>
       <w:r>
         <w:t>select</w:t>
@@ -15193,8 +15185,8 @@
         <w:t>;</w:t>
       </w:r>
     </w:p>
+    <w:bookmarkEnd w:id="0"/>
     <w:bookmarkEnd w:id="1"/>
-    <w:bookmarkEnd w:id="2"/>
     <w:p/>
     <w:p>
       <w:pPr>
@@ -15280,8 +15272,8 @@
       </w:r>
     </w:p>
     <w:p>
-      <w:bookmarkStart w:id="3" w:name="OLE_LINK3"/>
-      <w:bookmarkStart w:id="4" w:name="OLE_LINK4"/>
+      <w:bookmarkStart w:id="2" w:name="OLE_LINK3"/>
+      <w:bookmarkStart w:id="3" w:name="OLE_LINK4"/>
       <w:r>
         <w:t xml:space="preserve">Select </w:t>
       </w:r>
@@ -15326,8 +15318,8 @@
         <w:t>;</w:t>
       </w:r>
     </w:p>
+    <w:bookmarkEnd w:id="2"/>
     <w:bookmarkEnd w:id="3"/>
-    <w:bookmarkEnd w:id="4"/>
     <w:p/>
     <w:p>
       <w:pPr>
@@ -15410,8 +15402,8 @@
       </w:r>
     </w:p>
     <w:p>
-      <w:bookmarkStart w:id="5" w:name="OLE_LINK5"/>
-      <w:bookmarkStart w:id="6" w:name="OLE_LINK6"/>
+      <w:bookmarkStart w:id="4" w:name="OLE_LINK5"/>
+      <w:bookmarkStart w:id="5" w:name="OLE_LINK6"/>
       <w:r>
         <w:t xml:space="preserve"> </w:t>
       </w:r>
@@ -15583,8 +15575,8 @@
         <w:t>;</w:t>
       </w:r>
     </w:p>
+    <w:bookmarkEnd w:id="4"/>
     <w:bookmarkEnd w:id="5"/>
-    <w:bookmarkEnd w:id="6"/>
     <w:p/>
     <w:p>
       <w:pPr>
@@ -16387,13 +16379,2739 @@
     <w:p/>
     <w:p>
       <w:pPr>
+        <w:pStyle w:val="2"/>
+      </w:pPr>
+      <w:r>
+        <w:rPr>
+          <w:rFonts w:hint="eastAsia"/>
+        </w:rPr>
+        <w:lastRenderedPageBreak/>
+        <w:t>--</w:t>
+      </w:r>
+      <w:r>
+        <w:rPr>
+          <w:rFonts w:hint="eastAsia"/>
+        </w:rPr>
+        <w:t>归档日志关闭</w:t>
+      </w:r>
+    </w:p>
+    <w:p>
+      <w:pPr>
+        <w:pStyle w:val="HTML0"/>
+        <w:spacing w:line="357" w:lineRule="atLeast"/>
+        <w:rPr>
+          <w:rFonts w:ascii="Courier New" w:hAnsi="Courier New" w:cs="Courier New"/>
+          <w:color w:val="333333"/>
+          <w:sz w:val="19"/>
+          <w:szCs w:val="19"/>
+        </w:rPr>
+      </w:pPr>
+      <w:r>
+        <w:rPr>
+          <w:rFonts w:ascii="Courier New" w:hAnsi="Symbol" w:cs="Courier New"/>
+          <w:color w:val="333333"/>
+          <w:sz w:val="19"/>
+          <w:szCs w:val="19"/>
+        </w:rPr>
+        <w:t></w:t>
+      </w:r>
+      <w:r>
+        <w:rPr>
+          <w:rFonts w:ascii="Courier New" w:hAnsi="Courier New" w:cs="Courier New"/>
+          <w:color w:val="333333"/>
+          <w:sz w:val="19"/>
+          <w:szCs w:val="19"/>
+        </w:rPr>
+        <w:t xml:space="preserve">  </w:t>
+      </w:r>
+      <w:r>
+        <w:rPr>
+          <w:rStyle w:val="hljs-comment"/>
+          <w:rFonts w:ascii="Courier New" w:hAnsi="Courier New" w:cs="Courier New"/>
+          <w:color w:val="880000"/>
+          <w:sz w:val="19"/>
+          <w:szCs w:val="19"/>
+        </w:rPr>
+        <w:t>---</w:t>
+      </w:r>
+      <w:r>
+        <w:rPr>
+          <w:rStyle w:val="hljs-comment"/>
+          <w:rFonts w:ascii="Courier New" w:hAnsi="Courier New" w:cs="Courier New"/>
+          <w:color w:val="880000"/>
+          <w:sz w:val="19"/>
+          <w:szCs w:val="19"/>
+        </w:rPr>
+        <w:t>归档日志的</w:t>
+      </w:r>
+      <w:r>
+        <w:rPr>
+          <w:rStyle w:val="hljs-comment"/>
+          <w:rFonts w:ascii="Courier New" w:hAnsi="Courier New" w:cs="Courier New" w:hint="eastAsia"/>
+          <w:color w:val="880000"/>
+          <w:sz w:val="19"/>
+          <w:szCs w:val="19"/>
+        </w:rPr>
+        <w:t>开启</w:t>
+      </w:r>
+      <w:r>
+        <w:rPr>
+          <w:rFonts w:ascii="Courier New" w:hAnsi="Symbol" w:cs="Courier New" w:hint="eastAsia"/>
+          <w:color w:val="333333"/>
+          <w:sz w:val="19"/>
+          <w:szCs w:val="19"/>
+        </w:rPr>
+        <w:tab/>
+      </w:r>
+    </w:p>
+    <w:p>
+      <w:pPr>
+        <w:widowControl/>
+        <w:tabs>
+          <w:tab w:val="left" w:pos="916"/>
+          <w:tab w:val="left" w:pos="1832"/>
+          <w:tab w:val="left" w:pos="2748"/>
+          <w:tab w:val="left" w:pos="3664"/>
+          <w:tab w:val="left" w:pos="4580"/>
+          <w:tab w:val="left" w:pos="5496"/>
+          <w:tab w:val="left" w:pos="6412"/>
+          <w:tab w:val="left" w:pos="7328"/>
+          <w:tab w:val="left" w:pos="8244"/>
+          <w:tab w:val="left" w:pos="9160"/>
+          <w:tab w:val="left" w:pos="10076"/>
+          <w:tab w:val="left" w:pos="10992"/>
+          <w:tab w:val="left" w:pos="11908"/>
+          <w:tab w:val="left" w:pos="12824"/>
+          <w:tab w:val="left" w:pos="13740"/>
+          <w:tab w:val="left" w:pos="14656"/>
+        </w:tabs>
+        <w:spacing w:line="357" w:lineRule="atLeast"/>
+        <w:jc w:val="left"/>
+        <w:rPr>
+          <w:rFonts w:ascii="Courier New" w:eastAsia="宋体" w:hAnsi="Courier New" w:cs="Courier New"/>
+          <w:color w:val="333333"/>
+          <w:kern w:val="0"/>
+          <w:sz w:val="19"/>
+          <w:szCs w:val="19"/>
+        </w:rPr>
+      </w:pPr>
+      <w:proofErr w:type="gramStart"/>
+      <w:r>
+        <w:rPr>
+          <w:rFonts w:ascii="Courier New" w:eastAsia="宋体" w:hAnsi="Symbol" w:cs="Courier New"/>
+          <w:color w:val="333333"/>
+          <w:kern w:val="0"/>
+          <w:sz w:val="19"/>
+          <w:szCs w:val="19"/>
+        </w:rPr>
+        <w:t></w:t>
+      </w:r>
+      <w:r>
+        <w:rPr>
+          <w:rFonts w:ascii="Courier New" w:eastAsia="宋体" w:hAnsi="Courier New" w:cs="Courier New"/>
+          <w:color w:val="333333"/>
+          <w:kern w:val="0"/>
+          <w:sz w:val="19"/>
+          <w:szCs w:val="19"/>
+        </w:rPr>
+        <w:t xml:space="preserve">  SQL</w:t>
+      </w:r>
+      <w:proofErr w:type="gramEnd"/>
+      <w:r>
+        <w:rPr>
+          <w:rFonts w:ascii="Courier New" w:eastAsia="宋体" w:hAnsi="Courier New" w:cs="Courier New"/>
+          <w:color w:val="333333"/>
+          <w:kern w:val="0"/>
+          <w:sz w:val="19"/>
+          <w:szCs w:val="19"/>
+        </w:rPr>
+        <w:t>&gt;    startup mount;</w:t>
+      </w:r>
+    </w:p>
+    <w:p>
+      <w:pPr>
+        <w:widowControl/>
+        <w:tabs>
+          <w:tab w:val="left" w:pos="916"/>
+          <w:tab w:val="left" w:pos="1832"/>
+          <w:tab w:val="left" w:pos="2748"/>
+          <w:tab w:val="left" w:pos="3664"/>
+          <w:tab w:val="left" w:pos="4580"/>
+          <w:tab w:val="left" w:pos="5496"/>
+          <w:tab w:val="left" w:pos="6412"/>
+          <w:tab w:val="left" w:pos="7328"/>
+          <w:tab w:val="left" w:pos="8244"/>
+          <w:tab w:val="left" w:pos="9160"/>
+          <w:tab w:val="left" w:pos="10076"/>
+          <w:tab w:val="left" w:pos="10992"/>
+          <w:tab w:val="left" w:pos="11908"/>
+          <w:tab w:val="left" w:pos="12824"/>
+          <w:tab w:val="left" w:pos="13740"/>
+          <w:tab w:val="left" w:pos="14656"/>
+        </w:tabs>
+        <w:spacing w:line="357" w:lineRule="atLeast"/>
+        <w:jc w:val="left"/>
+        <w:rPr>
+          <w:rFonts w:ascii="Courier New" w:eastAsia="宋体" w:hAnsi="Courier New" w:cs="Courier New"/>
+          <w:color w:val="333333"/>
+          <w:kern w:val="0"/>
+          <w:sz w:val="19"/>
+          <w:szCs w:val="19"/>
+        </w:rPr>
+      </w:pPr>
+      <w:r>
+        <w:rPr>
+          <w:rFonts w:ascii="Courier New" w:eastAsia="宋体" w:hAnsi="Symbol" w:cs="Courier New"/>
+          <w:color w:val="333333"/>
+          <w:kern w:val="0"/>
+          <w:sz w:val="19"/>
+          <w:szCs w:val="19"/>
+        </w:rPr>
+        <w:t></w:t>
+      </w:r>
+      <w:r>
+        <w:rPr>
+          <w:rFonts w:ascii="Courier New" w:eastAsia="宋体" w:hAnsi="Courier New" w:cs="Courier New"/>
+          <w:color w:val="333333"/>
+          <w:kern w:val="0"/>
+          <w:sz w:val="19"/>
+          <w:szCs w:val="19"/>
+        </w:rPr>
+        <w:t xml:space="preserve">  ORACLE </w:t>
+      </w:r>
+      <w:r>
+        <w:rPr>
+          <w:rFonts w:ascii="Courier New" w:eastAsia="宋体" w:hAnsi="Courier New" w:cs="Courier New"/>
+          <w:color w:val="333333"/>
+          <w:kern w:val="0"/>
+          <w:sz w:val="19"/>
+          <w:szCs w:val="19"/>
+        </w:rPr>
+        <w:t>例程已经启动。</w:t>
+      </w:r>
+    </w:p>
+    <w:p>
+      <w:pPr>
+        <w:widowControl/>
+        <w:tabs>
+          <w:tab w:val="left" w:pos="916"/>
+          <w:tab w:val="left" w:pos="1832"/>
+          <w:tab w:val="left" w:pos="2748"/>
+          <w:tab w:val="left" w:pos="3664"/>
+          <w:tab w:val="left" w:pos="4580"/>
+          <w:tab w:val="left" w:pos="5496"/>
+          <w:tab w:val="left" w:pos="6412"/>
+          <w:tab w:val="left" w:pos="7328"/>
+          <w:tab w:val="left" w:pos="8244"/>
+          <w:tab w:val="left" w:pos="9160"/>
+          <w:tab w:val="left" w:pos="10076"/>
+          <w:tab w:val="left" w:pos="10992"/>
+          <w:tab w:val="left" w:pos="11908"/>
+          <w:tab w:val="left" w:pos="12824"/>
+          <w:tab w:val="left" w:pos="13740"/>
+          <w:tab w:val="left" w:pos="14656"/>
+        </w:tabs>
+        <w:spacing w:line="357" w:lineRule="atLeast"/>
+        <w:jc w:val="left"/>
+        <w:rPr>
+          <w:rFonts w:ascii="Courier New" w:eastAsia="宋体" w:hAnsi="Courier New" w:cs="Courier New"/>
+          <w:color w:val="333333"/>
+          <w:kern w:val="0"/>
+          <w:sz w:val="19"/>
+          <w:szCs w:val="19"/>
+        </w:rPr>
+      </w:pPr>
+      <w:r>
+        <w:rPr>
+          <w:rFonts w:ascii="Courier New" w:eastAsia="宋体" w:hAnsi="Symbol" w:cs="Courier New"/>
+          <w:color w:val="333333"/>
+          <w:kern w:val="0"/>
+          <w:sz w:val="19"/>
+          <w:szCs w:val="19"/>
+        </w:rPr>
+        <w:t></w:t>
+      </w:r>
+      <w:r>
+        <w:rPr>
+          <w:rFonts w:ascii="Courier New" w:eastAsia="宋体" w:hAnsi="Courier New" w:cs="Courier New"/>
+          <w:color w:val="333333"/>
+          <w:kern w:val="0"/>
+          <w:sz w:val="19"/>
+          <w:szCs w:val="19"/>
+        </w:rPr>
+        <w:t xml:space="preserve">   </w:t>
+      </w:r>
+    </w:p>
+    <w:p>
+      <w:pPr>
+        <w:widowControl/>
+        <w:tabs>
+          <w:tab w:val="left" w:pos="916"/>
+          <w:tab w:val="left" w:pos="1832"/>
+          <w:tab w:val="left" w:pos="2748"/>
+          <w:tab w:val="left" w:pos="3664"/>
+          <w:tab w:val="left" w:pos="4580"/>
+          <w:tab w:val="left" w:pos="5496"/>
+          <w:tab w:val="left" w:pos="6412"/>
+          <w:tab w:val="left" w:pos="7328"/>
+          <w:tab w:val="left" w:pos="8244"/>
+          <w:tab w:val="left" w:pos="9160"/>
+          <w:tab w:val="left" w:pos="10076"/>
+          <w:tab w:val="left" w:pos="10992"/>
+          <w:tab w:val="left" w:pos="11908"/>
+          <w:tab w:val="left" w:pos="12824"/>
+          <w:tab w:val="left" w:pos="13740"/>
+          <w:tab w:val="left" w:pos="14656"/>
+        </w:tabs>
+        <w:spacing w:line="357" w:lineRule="atLeast"/>
+        <w:jc w:val="left"/>
+        <w:rPr>
+          <w:rFonts w:ascii="Courier New" w:eastAsia="宋体" w:hAnsi="Courier New" w:cs="Courier New"/>
+          <w:color w:val="333333"/>
+          <w:kern w:val="0"/>
+          <w:sz w:val="19"/>
+          <w:szCs w:val="19"/>
+        </w:rPr>
+      </w:pPr>
+      <w:proofErr w:type="gramStart"/>
+      <w:r>
+        <w:rPr>
+          <w:rFonts w:ascii="Courier New" w:eastAsia="宋体" w:hAnsi="Symbol" w:cs="Courier New"/>
+          <w:color w:val="333333"/>
+          <w:kern w:val="0"/>
+          <w:sz w:val="19"/>
+          <w:szCs w:val="19"/>
+        </w:rPr>
+        <w:t></w:t>
+      </w:r>
+      <w:r>
+        <w:rPr>
+          <w:rFonts w:ascii="Courier New" w:eastAsia="宋体" w:hAnsi="Courier New" w:cs="Courier New"/>
+          <w:color w:val="333333"/>
+          <w:kern w:val="0"/>
+          <w:sz w:val="19"/>
+          <w:szCs w:val="19"/>
+        </w:rPr>
+        <w:t xml:space="preserve">  Total</w:t>
+      </w:r>
+      <w:proofErr w:type="gramEnd"/>
+      <w:r>
+        <w:rPr>
+          <w:rFonts w:ascii="Courier New" w:eastAsia="宋体" w:hAnsi="Courier New" w:cs="Courier New"/>
+          <w:color w:val="333333"/>
+          <w:kern w:val="0"/>
+          <w:sz w:val="19"/>
+          <w:szCs w:val="19"/>
+        </w:rPr>
+        <w:t xml:space="preserve"> System Global Area </w:t>
+      </w:r>
+      <w:r>
+        <w:rPr>
+          <w:rFonts w:ascii="Courier New" w:eastAsia="宋体" w:hAnsi="Courier New" w:cs="Courier New"/>
+          <w:color w:val="006666"/>
+          <w:kern w:val="0"/>
+          <w:sz w:val="19"/>
+          <w:szCs w:val="19"/>
+        </w:rPr>
+        <w:t>1071333376</w:t>
+      </w:r>
+      <w:r>
+        <w:rPr>
+          <w:rFonts w:ascii="Courier New" w:eastAsia="宋体" w:hAnsi="Courier New" w:cs="Courier New"/>
+          <w:color w:val="333333"/>
+          <w:kern w:val="0"/>
+          <w:sz w:val="19"/>
+          <w:szCs w:val="19"/>
+        </w:rPr>
+        <w:t xml:space="preserve"> bytes</w:t>
+      </w:r>
+    </w:p>
+    <w:p>
+      <w:pPr>
+        <w:widowControl/>
+        <w:tabs>
+          <w:tab w:val="left" w:pos="916"/>
+          <w:tab w:val="left" w:pos="1832"/>
+          <w:tab w:val="left" w:pos="2748"/>
+          <w:tab w:val="left" w:pos="3664"/>
+          <w:tab w:val="left" w:pos="4580"/>
+          <w:tab w:val="left" w:pos="5496"/>
+          <w:tab w:val="left" w:pos="6412"/>
+          <w:tab w:val="left" w:pos="7328"/>
+          <w:tab w:val="left" w:pos="8244"/>
+          <w:tab w:val="left" w:pos="9160"/>
+          <w:tab w:val="left" w:pos="10076"/>
+          <w:tab w:val="left" w:pos="10992"/>
+          <w:tab w:val="left" w:pos="11908"/>
+          <w:tab w:val="left" w:pos="12824"/>
+          <w:tab w:val="left" w:pos="13740"/>
+          <w:tab w:val="left" w:pos="14656"/>
+        </w:tabs>
+        <w:spacing w:line="357" w:lineRule="atLeast"/>
+        <w:jc w:val="left"/>
+        <w:rPr>
+          <w:rFonts w:ascii="Courier New" w:eastAsia="宋体" w:hAnsi="Courier New" w:cs="Courier New"/>
+          <w:color w:val="333333"/>
+          <w:kern w:val="0"/>
+          <w:sz w:val="19"/>
+          <w:szCs w:val="19"/>
+        </w:rPr>
+      </w:pPr>
+      <w:proofErr w:type="gramStart"/>
+      <w:r>
+        <w:rPr>
+          <w:rFonts w:ascii="Courier New" w:eastAsia="宋体" w:hAnsi="Symbol" w:cs="Courier New"/>
+          <w:color w:val="333333"/>
+          <w:kern w:val="0"/>
+          <w:sz w:val="19"/>
+          <w:szCs w:val="19"/>
+        </w:rPr>
+        <w:t></w:t>
+      </w:r>
+      <w:r>
+        <w:rPr>
+          <w:rFonts w:ascii="Courier New" w:eastAsia="宋体" w:hAnsi="Courier New" w:cs="Courier New"/>
+          <w:color w:val="333333"/>
+          <w:kern w:val="0"/>
+          <w:sz w:val="19"/>
+          <w:szCs w:val="19"/>
+        </w:rPr>
+        <w:t xml:space="preserve">  Fixed</w:t>
+      </w:r>
+      <w:proofErr w:type="gramEnd"/>
+      <w:r>
+        <w:rPr>
+          <w:rFonts w:ascii="Courier New" w:eastAsia="宋体" w:hAnsi="Courier New" w:cs="Courier New"/>
+          <w:color w:val="333333"/>
+          <w:kern w:val="0"/>
+          <w:sz w:val="19"/>
+          <w:szCs w:val="19"/>
+        </w:rPr>
+        <w:t xml:space="preserve"> Size                  </w:t>
+      </w:r>
+      <w:r>
+        <w:rPr>
+          <w:rFonts w:ascii="Courier New" w:eastAsia="宋体" w:hAnsi="Courier New" w:cs="Courier New"/>
+          <w:color w:val="006666"/>
+          <w:kern w:val="0"/>
+          <w:sz w:val="19"/>
+          <w:szCs w:val="19"/>
+        </w:rPr>
+        <w:t>1375792</w:t>
+      </w:r>
+      <w:r>
+        <w:rPr>
+          <w:rFonts w:ascii="Courier New" w:eastAsia="宋体" w:hAnsi="Courier New" w:cs="Courier New"/>
+          <w:color w:val="333333"/>
+          <w:kern w:val="0"/>
+          <w:sz w:val="19"/>
+          <w:szCs w:val="19"/>
+        </w:rPr>
+        <w:t xml:space="preserve"> bytes</w:t>
+      </w:r>
+    </w:p>
+    <w:p>
+      <w:pPr>
+        <w:widowControl/>
+        <w:tabs>
+          <w:tab w:val="left" w:pos="916"/>
+          <w:tab w:val="left" w:pos="1832"/>
+          <w:tab w:val="left" w:pos="2748"/>
+          <w:tab w:val="left" w:pos="3664"/>
+          <w:tab w:val="left" w:pos="4580"/>
+          <w:tab w:val="left" w:pos="5496"/>
+          <w:tab w:val="left" w:pos="6412"/>
+          <w:tab w:val="left" w:pos="7328"/>
+          <w:tab w:val="left" w:pos="8244"/>
+          <w:tab w:val="left" w:pos="9160"/>
+          <w:tab w:val="left" w:pos="10076"/>
+          <w:tab w:val="left" w:pos="10992"/>
+          <w:tab w:val="left" w:pos="11908"/>
+          <w:tab w:val="left" w:pos="12824"/>
+          <w:tab w:val="left" w:pos="13740"/>
+          <w:tab w:val="left" w:pos="14656"/>
+        </w:tabs>
+        <w:spacing w:line="357" w:lineRule="atLeast"/>
+        <w:jc w:val="left"/>
+        <w:rPr>
+          <w:rFonts w:ascii="Courier New" w:eastAsia="宋体" w:hAnsi="Courier New" w:cs="Courier New"/>
+          <w:color w:val="333333"/>
+          <w:kern w:val="0"/>
+          <w:sz w:val="19"/>
+          <w:szCs w:val="19"/>
+        </w:rPr>
+      </w:pPr>
+      <w:proofErr w:type="gramStart"/>
+      <w:r>
+        <w:rPr>
+          <w:rFonts w:ascii="Courier New" w:eastAsia="宋体" w:hAnsi="Symbol" w:cs="Courier New"/>
+          <w:color w:val="333333"/>
+          <w:kern w:val="0"/>
+          <w:sz w:val="19"/>
+          <w:szCs w:val="19"/>
+        </w:rPr>
+        <w:t></w:t>
+      </w:r>
+      <w:r>
+        <w:rPr>
+          <w:rFonts w:ascii="Courier New" w:eastAsia="宋体" w:hAnsi="Courier New" w:cs="Courier New"/>
+          <w:color w:val="333333"/>
+          <w:kern w:val="0"/>
+          <w:sz w:val="19"/>
+          <w:szCs w:val="19"/>
+        </w:rPr>
+        <w:t xml:space="preserve">  </w:t>
+      </w:r>
+      <w:r>
+        <w:rPr>
+          <w:rFonts w:ascii="Courier New" w:eastAsia="宋体" w:hAnsi="Courier New" w:cs="Courier New"/>
+          <w:color w:val="000088"/>
+          <w:kern w:val="0"/>
+          <w:sz w:val="19"/>
+          <w:szCs w:val="19"/>
+        </w:rPr>
+        <w:t>Variable</w:t>
+      </w:r>
+      <w:proofErr w:type="gramEnd"/>
+      <w:r>
+        <w:rPr>
+          <w:rFonts w:ascii="Courier New" w:eastAsia="宋体" w:hAnsi="Courier New" w:cs="Courier New"/>
+          <w:color w:val="333333"/>
+          <w:kern w:val="0"/>
+          <w:sz w:val="19"/>
+          <w:szCs w:val="19"/>
+        </w:rPr>
+        <w:t xml:space="preserve"> Size             </w:t>
+      </w:r>
+      <w:r>
+        <w:rPr>
+          <w:rFonts w:ascii="Courier New" w:eastAsia="宋体" w:hAnsi="Courier New" w:cs="Courier New"/>
+          <w:color w:val="006666"/>
+          <w:kern w:val="0"/>
+          <w:sz w:val="19"/>
+          <w:szCs w:val="19"/>
+        </w:rPr>
+        <w:t>679477712</w:t>
+      </w:r>
+      <w:r>
+        <w:rPr>
+          <w:rFonts w:ascii="Courier New" w:eastAsia="宋体" w:hAnsi="Courier New" w:cs="Courier New"/>
+          <w:color w:val="333333"/>
+          <w:kern w:val="0"/>
+          <w:sz w:val="19"/>
+          <w:szCs w:val="19"/>
+        </w:rPr>
+        <w:t xml:space="preserve"> bytes</w:t>
+      </w:r>
+    </w:p>
+    <w:p>
+      <w:pPr>
+        <w:widowControl/>
+        <w:tabs>
+          <w:tab w:val="left" w:pos="916"/>
+          <w:tab w:val="left" w:pos="1832"/>
+          <w:tab w:val="left" w:pos="2748"/>
+          <w:tab w:val="left" w:pos="3664"/>
+          <w:tab w:val="left" w:pos="4580"/>
+          <w:tab w:val="left" w:pos="5496"/>
+          <w:tab w:val="left" w:pos="6412"/>
+          <w:tab w:val="left" w:pos="7328"/>
+          <w:tab w:val="left" w:pos="8244"/>
+          <w:tab w:val="left" w:pos="9160"/>
+          <w:tab w:val="left" w:pos="10076"/>
+          <w:tab w:val="left" w:pos="10992"/>
+          <w:tab w:val="left" w:pos="11908"/>
+          <w:tab w:val="left" w:pos="12824"/>
+          <w:tab w:val="left" w:pos="13740"/>
+          <w:tab w:val="left" w:pos="14656"/>
+        </w:tabs>
+        <w:spacing w:line="357" w:lineRule="atLeast"/>
+        <w:jc w:val="left"/>
+        <w:rPr>
+          <w:rFonts w:ascii="Courier New" w:eastAsia="宋体" w:hAnsi="Courier New" w:cs="Courier New"/>
+          <w:color w:val="333333"/>
+          <w:kern w:val="0"/>
+          <w:sz w:val="19"/>
+          <w:szCs w:val="19"/>
+        </w:rPr>
+      </w:pPr>
+      <w:proofErr w:type="gramStart"/>
+      <w:r>
+        <w:rPr>
+          <w:rFonts w:ascii="Courier New" w:eastAsia="宋体" w:hAnsi="Symbol" w:cs="Courier New"/>
+          <w:color w:val="333333"/>
+          <w:kern w:val="0"/>
+          <w:sz w:val="19"/>
+          <w:szCs w:val="19"/>
+        </w:rPr>
+        <w:t></w:t>
+      </w:r>
+      <w:r>
+        <w:rPr>
+          <w:rFonts w:ascii="Courier New" w:eastAsia="宋体" w:hAnsi="Courier New" w:cs="Courier New"/>
+          <w:color w:val="333333"/>
+          <w:kern w:val="0"/>
+          <w:sz w:val="19"/>
+          <w:szCs w:val="19"/>
+        </w:rPr>
+        <w:t xml:space="preserve">  Database</w:t>
+      </w:r>
+      <w:proofErr w:type="gramEnd"/>
+      <w:r>
+        <w:rPr>
+          <w:rFonts w:ascii="Courier New" w:eastAsia="宋体" w:hAnsi="Courier New" w:cs="Courier New"/>
+          <w:color w:val="333333"/>
+          <w:kern w:val="0"/>
+          <w:sz w:val="19"/>
+          <w:szCs w:val="19"/>
+        </w:rPr>
+        <w:t xml:space="preserve"> Buffers          </w:t>
+      </w:r>
+      <w:r>
+        <w:rPr>
+          <w:rFonts w:ascii="Courier New" w:eastAsia="宋体" w:hAnsi="Courier New" w:cs="Courier New"/>
+          <w:color w:val="006666"/>
+          <w:kern w:val="0"/>
+          <w:sz w:val="19"/>
+          <w:szCs w:val="19"/>
+        </w:rPr>
+        <w:t>385875968</w:t>
+      </w:r>
+      <w:r>
+        <w:rPr>
+          <w:rFonts w:ascii="Courier New" w:eastAsia="宋体" w:hAnsi="Courier New" w:cs="Courier New"/>
+          <w:color w:val="333333"/>
+          <w:kern w:val="0"/>
+          <w:sz w:val="19"/>
+          <w:szCs w:val="19"/>
+        </w:rPr>
+        <w:t xml:space="preserve"> bytes</w:t>
+      </w:r>
+    </w:p>
+    <w:p>
+      <w:pPr>
+        <w:widowControl/>
+        <w:tabs>
+          <w:tab w:val="left" w:pos="916"/>
+          <w:tab w:val="left" w:pos="1832"/>
+          <w:tab w:val="left" w:pos="2748"/>
+          <w:tab w:val="left" w:pos="3664"/>
+          <w:tab w:val="left" w:pos="4580"/>
+          <w:tab w:val="left" w:pos="5496"/>
+          <w:tab w:val="left" w:pos="6412"/>
+          <w:tab w:val="left" w:pos="7328"/>
+          <w:tab w:val="left" w:pos="8244"/>
+          <w:tab w:val="left" w:pos="9160"/>
+          <w:tab w:val="left" w:pos="10076"/>
+          <w:tab w:val="left" w:pos="10992"/>
+          <w:tab w:val="left" w:pos="11908"/>
+          <w:tab w:val="left" w:pos="12824"/>
+          <w:tab w:val="left" w:pos="13740"/>
+          <w:tab w:val="left" w:pos="14656"/>
+        </w:tabs>
+        <w:spacing w:line="357" w:lineRule="atLeast"/>
+        <w:jc w:val="left"/>
+        <w:rPr>
+          <w:rFonts w:ascii="Courier New" w:eastAsia="宋体" w:hAnsi="Courier New" w:cs="Courier New"/>
+          <w:color w:val="333333"/>
+          <w:kern w:val="0"/>
+          <w:sz w:val="19"/>
+          <w:szCs w:val="19"/>
+        </w:rPr>
+      </w:pPr>
+      <w:proofErr w:type="gramStart"/>
+      <w:r>
+        <w:rPr>
+          <w:rFonts w:ascii="Courier New" w:eastAsia="宋体" w:hAnsi="Symbol" w:cs="Courier New"/>
+          <w:color w:val="333333"/>
+          <w:kern w:val="0"/>
+          <w:sz w:val="19"/>
+          <w:szCs w:val="19"/>
+        </w:rPr>
+        <w:t></w:t>
+      </w:r>
+      <w:r>
+        <w:rPr>
+          <w:rFonts w:ascii="Courier New" w:eastAsia="宋体" w:hAnsi="Courier New" w:cs="Courier New"/>
+          <w:color w:val="333333"/>
+          <w:kern w:val="0"/>
+          <w:sz w:val="19"/>
+          <w:szCs w:val="19"/>
+        </w:rPr>
+        <w:t xml:space="preserve">  Redo</w:t>
+      </w:r>
+      <w:proofErr w:type="gramEnd"/>
+      <w:r>
+        <w:rPr>
+          <w:rFonts w:ascii="Courier New" w:eastAsia="宋体" w:hAnsi="Courier New" w:cs="Courier New"/>
+          <w:color w:val="333333"/>
+          <w:kern w:val="0"/>
+          <w:sz w:val="19"/>
+          <w:szCs w:val="19"/>
+        </w:rPr>
+        <w:t xml:space="preserve"> Buffers                </w:t>
+      </w:r>
+      <w:r>
+        <w:rPr>
+          <w:rFonts w:ascii="Courier New" w:eastAsia="宋体" w:hAnsi="Courier New" w:cs="Courier New"/>
+          <w:color w:val="006666"/>
+          <w:kern w:val="0"/>
+          <w:sz w:val="19"/>
+          <w:szCs w:val="19"/>
+        </w:rPr>
+        <w:t>4603904</w:t>
+      </w:r>
+      <w:r>
+        <w:rPr>
+          <w:rFonts w:ascii="Courier New" w:eastAsia="宋体" w:hAnsi="Courier New" w:cs="Courier New"/>
+          <w:color w:val="333333"/>
+          <w:kern w:val="0"/>
+          <w:sz w:val="19"/>
+          <w:szCs w:val="19"/>
+        </w:rPr>
+        <w:t xml:space="preserve"> bytes</w:t>
+      </w:r>
+    </w:p>
+    <w:p>
+      <w:pPr>
+        <w:widowControl/>
+        <w:tabs>
+          <w:tab w:val="left" w:pos="916"/>
+          <w:tab w:val="left" w:pos="1832"/>
+          <w:tab w:val="left" w:pos="2748"/>
+          <w:tab w:val="left" w:pos="3664"/>
+          <w:tab w:val="left" w:pos="4580"/>
+          <w:tab w:val="left" w:pos="5496"/>
+          <w:tab w:val="left" w:pos="6412"/>
+          <w:tab w:val="left" w:pos="7328"/>
+          <w:tab w:val="left" w:pos="8244"/>
+          <w:tab w:val="left" w:pos="9160"/>
+          <w:tab w:val="left" w:pos="10076"/>
+          <w:tab w:val="left" w:pos="10992"/>
+          <w:tab w:val="left" w:pos="11908"/>
+          <w:tab w:val="left" w:pos="12824"/>
+          <w:tab w:val="left" w:pos="13740"/>
+          <w:tab w:val="left" w:pos="14656"/>
+        </w:tabs>
+        <w:spacing w:line="357" w:lineRule="atLeast"/>
+        <w:jc w:val="left"/>
+        <w:rPr>
+          <w:rFonts w:ascii="Courier New" w:eastAsia="宋体" w:hAnsi="Courier New" w:cs="Courier New"/>
+          <w:color w:val="333333"/>
+          <w:kern w:val="0"/>
+          <w:sz w:val="19"/>
+          <w:szCs w:val="19"/>
+        </w:rPr>
+      </w:pPr>
+      <w:r>
+        <w:rPr>
+          <w:rFonts w:ascii="Courier New" w:eastAsia="宋体" w:hAnsi="Symbol" w:cs="Courier New"/>
+          <w:color w:val="333333"/>
+          <w:kern w:val="0"/>
+          <w:sz w:val="19"/>
+          <w:szCs w:val="19"/>
+        </w:rPr>
+        <w:t></w:t>
+      </w:r>
+      <w:r>
+        <w:rPr>
+          <w:rFonts w:ascii="Courier New" w:eastAsia="宋体" w:hAnsi="Courier New" w:cs="Courier New"/>
+          <w:color w:val="333333"/>
+          <w:kern w:val="0"/>
+          <w:sz w:val="19"/>
+          <w:szCs w:val="19"/>
+        </w:rPr>
+        <w:t xml:space="preserve">  </w:t>
+      </w:r>
+      <w:r>
+        <w:rPr>
+          <w:rFonts w:ascii="Courier New" w:eastAsia="宋体" w:hAnsi="Courier New" w:cs="Courier New"/>
+          <w:color w:val="333333"/>
+          <w:kern w:val="0"/>
+          <w:sz w:val="19"/>
+          <w:szCs w:val="19"/>
+        </w:rPr>
+        <w:t>数据库装载完毕。</w:t>
+      </w:r>
+    </w:p>
+    <w:p>
+      <w:pPr>
+        <w:widowControl/>
+        <w:tabs>
+          <w:tab w:val="left" w:pos="916"/>
+          <w:tab w:val="left" w:pos="1832"/>
+          <w:tab w:val="left" w:pos="2748"/>
+          <w:tab w:val="left" w:pos="3664"/>
+          <w:tab w:val="left" w:pos="4580"/>
+          <w:tab w:val="left" w:pos="5496"/>
+          <w:tab w:val="left" w:pos="6412"/>
+          <w:tab w:val="left" w:pos="7328"/>
+          <w:tab w:val="left" w:pos="8244"/>
+          <w:tab w:val="left" w:pos="9160"/>
+          <w:tab w:val="left" w:pos="10076"/>
+          <w:tab w:val="left" w:pos="10992"/>
+          <w:tab w:val="left" w:pos="11908"/>
+          <w:tab w:val="left" w:pos="12824"/>
+          <w:tab w:val="left" w:pos="13740"/>
+          <w:tab w:val="left" w:pos="14656"/>
+        </w:tabs>
+        <w:spacing w:line="357" w:lineRule="atLeast"/>
+        <w:jc w:val="left"/>
+        <w:rPr>
+          <w:rFonts w:ascii="Courier New" w:eastAsia="宋体" w:hAnsi="Courier New" w:cs="Courier New"/>
+          <w:color w:val="333333"/>
+          <w:kern w:val="0"/>
+          <w:sz w:val="19"/>
+          <w:szCs w:val="19"/>
+        </w:rPr>
+      </w:pPr>
+      <w:proofErr w:type="gramStart"/>
+      <w:r>
+        <w:rPr>
+          <w:rFonts w:ascii="Courier New" w:eastAsia="宋体" w:hAnsi="Symbol" w:cs="Courier New"/>
+          <w:color w:val="333333"/>
+          <w:kern w:val="0"/>
+          <w:sz w:val="19"/>
+          <w:szCs w:val="19"/>
+        </w:rPr>
+        <w:t></w:t>
+      </w:r>
+      <w:r>
+        <w:rPr>
+          <w:rFonts w:ascii="Courier New" w:eastAsia="宋体" w:hAnsi="Courier New" w:cs="Courier New"/>
+          <w:color w:val="333333"/>
+          <w:kern w:val="0"/>
+          <w:sz w:val="19"/>
+          <w:szCs w:val="19"/>
+        </w:rPr>
+        <w:t xml:space="preserve">  SQL</w:t>
+      </w:r>
+      <w:proofErr w:type="gramEnd"/>
+      <w:r>
+        <w:rPr>
+          <w:rFonts w:ascii="Courier New" w:eastAsia="宋体" w:hAnsi="Courier New" w:cs="Courier New"/>
+          <w:color w:val="333333"/>
+          <w:kern w:val="0"/>
+          <w:sz w:val="19"/>
+          <w:szCs w:val="19"/>
+        </w:rPr>
+        <w:t xml:space="preserve">&gt; alter database  </w:t>
+      </w:r>
+      <w:proofErr w:type="spellStart"/>
+      <w:r>
+        <w:rPr>
+          <w:rFonts w:ascii="Courier New" w:eastAsia="宋体" w:hAnsi="Courier New" w:cs="Courier New"/>
+          <w:color w:val="333333"/>
+          <w:kern w:val="0"/>
+          <w:sz w:val="19"/>
+          <w:szCs w:val="19"/>
+        </w:rPr>
+        <w:t>archivelog</w:t>
+      </w:r>
+      <w:proofErr w:type="spellEnd"/>
+      <w:r>
+        <w:rPr>
+          <w:rFonts w:ascii="Courier New" w:eastAsia="宋体" w:hAnsi="Courier New" w:cs="Courier New"/>
+          <w:color w:val="333333"/>
+          <w:kern w:val="0"/>
+          <w:sz w:val="19"/>
+          <w:szCs w:val="19"/>
+        </w:rPr>
+        <w:t>;</w:t>
+      </w:r>
+    </w:p>
+    <w:p>
+      <w:pPr>
+        <w:widowControl/>
+        <w:tabs>
+          <w:tab w:val="left" w:pos="916"/>
+          <w:tab w:val="left" w:pos="1832"/>
+          <w:tab w:val="left" w:pos="2748"/>
+          <w:tab w:val="left" w:pos="3664"/>
+          <w:tab w:val="left" w:pos="4580"/>
+          <w:tab w:val="left" w:pos="5496"/>
+          <w:tab w:val="left" w:pos="6412"/>
+          <w:tab w:val="left" w:pos="7328"/>
+          <w:tab w:val="left" w:pos="8244"/>
+          <w:tab w:val="left" w:pos="9160"/>
+          <w:tab w:val="left" w:pos="10076"/>
+          <w:tab w:val="left" w:pos="10992"/>
+          <w:tab w:val="left" w:pos="11908"/>
+          <w:tab w:val="left" w:pos="12824"/>
+          <w:tab w:val="left" w:pos="13740"/>
+          <w:tab w:val="left" w:pos="14656"/>
+        </w:tabs>
+        <w:spacing w:line="357" w:lineRule="atLeast"/>
+        <w:jc w:val="left"/>
+        <w:rPr>
+          <w:rFonts w:ascii="Courier New" w:eastAsia="宋体" w:hAnsi="Courier New" w:cs="Courier New"/>
+          <w:color w:val="333333"/>
+          <w:kern w:val="0"/>
+          <w:sz w:val="19"/>
+          <w:szCs w:val="19"/>
+        </w:rPr>
+      </w:pPr>
+      <w:r>
+        <w:rPr>
+          <w:rFonts w:ascii="Courier New" w:eastAsia="宋体" w:hAnsi="Symbol" w:cs="Courier New"/>
+          <w:color w:val="333333"/>
+          <w:kern w:val="0"/>
+          <w:sz w:val="19"/>
+          <w:szCs w:val="19"/>
+        </w:rPr>
+        <w:t></w:t>
+      </w:r>
+      <w:r>
+        <w:rPr>
+          <w:rFonts w:ascii="Courier New" w:eastAsia="宋体" w:hAnsi="Courier New" w:cs="Courier New"/>
+          <w:color w:val="333333"/>
+          <w:kern w:val="0"/>
+          <w:sz w:val="19"/>
+          <w:szCs w:val="19"/>
+        </w:rPr>
+        <w:t xml:space="preserve">   </w:t>
+      </w:r>
+    </w:p>
+    <w:p>
+      <w:pPr>
+        <w:widowControl/>
+        <w:tabs>
+          <w:tab w:val="left" w:pos="916"/>
+          <w:tab w:val="left" w:pos="1832"/>
+          <w:tab w:val="left" w:pos="2748"/>
+          <w:tab w:val="left" w:pos="3664"/>
+          <w:tab w:val="left" w:pos="4580"/>
+          <w:tab w:val="left" w:pos="5496"/>
+          <w:tab w:val="left" w:pos="6412"/>
+          <w:tab w:val="left" w:pos="7328"/>
+          <w:tab w:val="left" w:pos="8244"/>
+          <w:tab w:val="left" w:pos="9160"/>
+          <w:tab w:val="left" w:pos="10076"/>
+          <w:tab w:val="left" w:pos="10992"/>
+          <w:tab w:val="left" w:pos="11908"/>
+          <w:tab w:val="left" w:pos="12824"/>
+          <w:tab w:val="left" w:pos="13740"/>
+          <w:tab w:val="left" w:pos="14656"/>
+        </w:tabs>
+        <w:spacing w:line="357" w:lineRule="atLeast"/>
+        <w:jc w:val="left"/>
+        <w:rPr>
+          <w:rFonts w:ascii="Courier New" w:eastAsia="宋体" w:hAnsi="Courier New" w:cs="Courier New"/>
+          <w:color w:val="333333"/>
+          <w:kern w:val="0"/>
+          <w:sz w:val="19"/>
+          <w:szCs w:val="19"/>
+        </w:rPr>
+      </w:pPr>
+      <w:r>
+        <w:rPr>
+          <w:rFonts w:ascii="Courier New" w:eastAsia="宋体" w:hAnsi="Symbol" w:cs="Courier New"/>
+          <w:color w:val="333333"/>
+          <w:kern w:val="0"/>
+          <w:sz w:val="19"/>
+          <w:szCs w:val="19"/>
+        </w:rPr>
+        <w:t></w:t>
+      </w:r>
+      <w:r>
+        <w:rPr>
+          <w:rFonts w:ascii="Courier New" w:eastAsia="宋体" w:hAnsi="Courier New" w:cs="Courier New"/>
+          <w:color w:val="333333"/>
+          <w:kern w:val="0"/>
+          <w:sz w:val="19"/>
+          <w:szCs w:val="19"/>
+        </w:rPr>
+        <w:t xml:space="preserve">  </w:t>
+      </w:r>
+      <w:r>
+        <w:rPr>
+          <w:rFonts w:ascii="Courier New" w:eastAsia="宋体" w:hAnsi="Courier New" w:cs="Courier New"/>
+          <w:color w:val="333333"/>
+          <w:kern w:val="0"/>
+          <w:sz w:val="19"/>
+          <w:szCs w:val="19"/>
+        </w:rPr>
+        <w:t>数据库已更改。</w:t>
+      </w:r>
+    </w:p>
+    <w:p>
+      <w:pPr>
+        <w:widowControl/>
+        <w:tabs>
+          <w:tab w:val="left" w:pos="916"/>
+          <w:tab w:val="left" w:pos="1832"/>
+          <w:tab w:val="left" w:pos="2748"/>
+          <w:tab w:val="left" w:pos="3664"/>
+          <w:tab w:val="left" w:pos="4580"/>
+          <w:tab w:val="left" w:pos="5496"/>
+          <w:tab w:val="left" w:pos="6412"/>
+          <w:tab w:val="left" w:pos="7328"/>
+          <w:tab w:val="left" w:pos="8244"/>
+          <w:tab w:val="left" w:pos="9160"/>
+          <w:tab w:val="left" w:pos="10076"/>
+          <w:tab w:val="left" w:pos="10992"/>
+          <w:tab w:val="left" w:pos="11908"/>
+          <w:tab w:val="left" w:pos="12824"/>
+          <w:tab w:val="left" w:pos="13740"/>
+          <w:tab w:val="left" w:pos="14656"/>
+        </w:tabs>
+        <w:spacing w:line="357" w:lineRule="atLeast"/>
+        <w:jc w:val="left"/>
+        <w:rPr>
+          <w:rFonts w:ascii="Courier New" w:eastAsia="宋体" w:hAnsi="Courier New" w:cs="Courier New"/>
+          <w:color w:val="333333"/>
+          <w:kern w:val="0"/>
+          <w:sz w:val="19"/>
+          <w:szCs w:val="19"/>
+        </w:rPr>
+      </w:pPr>
+      <w:r>
+        <w:rPr>
+          <w:rFonts w:ascii="Courier New" w:eastAsia="宋体" w:hAnsi="Symbol" w:cs="Courier New"/>
+          <w:color w:val="333333"/>
+          <w:kern w:val="0"/>
+          <w:sz w:val="19"/>
+          <w:szCs w:val="19"/>
+        </w:rPr>
+        <w:t></w:t>
+      </w:r>
+      <w:r>
+        <w:rPr>
+          <w:rFonts w:ascii="Courier New" w:eastAsia="宋体" w:hAnsi="Courier New" w:cs="Courier New"/>
+          <w:color w:val="333333"/>
+          <w:kern w:val="0"/>
+          <w:sz w:val="19"/>
+          <w:szCs w:val="19"/>
+        </w:rPr>
+        <w:t xml:space="preserve">   </w:t>
+      </w:r>
+    </w:p>
+    <w:p>
+      <w:pPr>
+        <w:widowControl/>
+        <w:tabs>
+          <w:tab w:val="left" w:pos="916"/>
+          <w:tab w:val="left" w:pos="1832"/>
+          <w:tab w:val="left" w:pos="2748"/>
+          <w:tab w:val="left" w:pos="3664"/>
+          <w:tab w:val="left" w:pos="4580"/>
+          <w:tab w:val="left" w:pos="5496"/>
+          <w:tab w:val="left" w:pos="6412"/>
+          <w:tab w:val="left" w:pos="7328"/>
+          <w:tab w:val="left" w:pos="8244"/>
+          <w:tab w:val="left" w:pos="9160"/>
+          <w:tab w:val="left" w:pos="10076"/>
+          <w:tab w:val="left" w:pos="10992"/>
+          <w:tab w:val="left" w:pos="11908"/>
+          <w:tab w:val="left" w:pos="12824"/>
+          <w:tab w:val="left" w:pos="13740"/>
+          <w:tab w:val="left" w:pos="14656"/>
+        </w:tabs>
+        <w:spacing w:line="357" w:lineRule="atLeast"/>
+        <w:jc w:val="left"/>
+        <w:rPr>
+          <w:rFonts w:ascii="Courier New" w:eastAsia="宋体" w:hAnsi="Courier New" w:cs="Courier New"/>
+          <w:color w:val="333333"/>
+          <w:kern w:val="0"/>
+          <w:sz w:val="19"/>
+          <w:szCs w:val="19"/>
+        </w:rPr>
+      </w:pPr>
+      <w:proofErr w:type="gramStart"/>
+      <w:r>
+        <w:rPr>
+          <w:rFonts w:ascii="Courier New" w:eastAsia="宋体" w:hAnsi="Symbol" w:cs="Courier New"/>
+          <w:color w:val="333333"/>
+          <w:kern w:val="0"/>
+          <w:sz w:val="19"/>
+          <w:szCs w:val="19"/>
+        </w:rPr>
+        <w:t></w:t>
+      </w:r>
+      <w:r>
+        <w:rPr>
+          <w:rFonts w:ascii="Courier New" w:eastAsia="宋体" w:hAnsi="Courier New" w:cs="Courier New"/>
+          <w:color w:val="333333"/>
+          <w:kern w:val="0"/>
+          <w:sz w:val="19"/>
+          <w:szCs w:val="19"/>
+        </w:rPr>
+        <w:t xml:space="preserve">  SQL</w:t>
+      </w:r>
+      <w:proofErr w:type="gramEnd"/>
+      <w:r>
+        <w:rPr>
+          <w:rFonts w:ascii="Courier New" w:eastAsia="宋体" w:hAnsi="Courier New" w:cs="Courier New"/>
+          <w:color w:val="333333"/>
+          <w:kern w:val="0"/>
+          <w:sz w:val="19"/>
+          <w:szCs w:val="19"/>
+        </w:rPr>
+        <w:t xml:space="preserve">&gt; alter database </w:t>
+      </w:r>
+      <w:r>
+        <w:rPr>
+          <w:rFonts w:ascii="Courier New" w:eastAsia="宋体" w:hAnsi="Courier New" w:cs="Courier New"/>
+          <w:color w:val="000088"/>
+          <w:kern w:val="0"/>
+          <w:sz w:val="19"/>
+          <w:szCs w:val="19"/>
+        </w:rPr>
+        <w:t>open</w:t>
+      </w:r>
+      <w:r>
+        <w:rPr>
+          <w:rFonts w:ascii="Courier New" w:eastAsia="宋体" w:hAnsi="Courier New" w:cs="Courier New"/>
+          <w:color w:val="333333"/>
+          <w:kern w:val="0"/>
+          <w:sz w:val="19"/>
+          <w:szCs w:val="19"/>
+        </w:rPr>
+        <w:t>;</w:t>
+      </w:r>
+    </w:p>
+    <w:p>
+      <w:pPr>
+        <w:widowControl/>
+        <w:tabs>
+          <w:tab w:val="left" w:pos="916"/>
+          <w:tab w:val="left" w:pos="1832"/>
+          <w:tab w:val="left" w:pos="2748"/>
+          <w:tab w:val="left" w:pos="3664"/>
+          <w:tab w:val="left" w:pos="4580"/>
+          <w:tab w:val="left" w:pos="5496"/>
+          <w:tab w:val="left" w:pos="6412"/>
+          <w:tab w:val="left" w:pos="7328"/>
+          <w:tab w:val="left" w:pos="8244"/>
+          <w:tab w:val="left" w:pos="9160"/>
+          <w:tab w:val="left" w:pos="10076"/>
+          <w:tab w:val="left" w:pos="10992"/>
+          <w:tab w:val="left" w:pos="11908"/>
+          <w:tab w:val="left" w:pos="12824"/>
+          <w:tab w:val="left" w:pos="13740"/>
+          <w:tab w:val="left" w:pos="14656"/>
+        </w:tabs>
+        <w:spacing w:line="357" w:lineRule="atLeast"/>
+        <w:jc w:val="left"/>
+        <w:rPr>
+          <w:rFonts w:ascii="Courier New" w:eastAsia="宋体" w:hAnsi="Courier New" w:cs="Courier New"/>
+          <w:color w:val="333333"/>
+          <w:kern w:val="0"/>
+          <w:sz w:val="19"/>
+          <w:szCs w:val="19"/>
+        </w:rPr>
+      </w:pPr>
+      <w:r>
+        <w:rPr>
+          <w:rFonts w:ascii="Courier New" w:eastAsia="宋体" w:hAnsi="Symbol" w:cs="Courier New"/>
+          <w:color w:val="333333"/>
+          <w:kern w:val="0"/>
+          <w:sz w:val="19"/>
+          <w:szCs w:val="19"/>
+        </w:rPr>
+        <w:t></w:t>
+      </w:r>
+      <w:r>
+        <w:rPr>
+          <w:rFonts w:ascii="Courier New" w:eastAsia="宋体" w:hAnsi="Courier New" w:cs="Courier New"/>
+          <w:color w:val="333333"/>
+          <w:kern w:val="0"/>
+          <w:sz w:val="19"/>
+          <w:szCs w:val="19"/>
+        </w:rPr>
+        <w:t xml:space="preserve">   </w:t>
+      </w:r>
+    </w:p>
+    <w:p>
+      <w:pPr>
+        <w:widowControl/>
+        <w:tabs>
+          <w:tab w:val="left" w:pos="916"/>
+          <w:tab w:val="left" w:pos="1832"/>
+          <w:tab w:val="left" w:pos="2748"/>
+          <w:tab w:val="left" w:pos="3664"/>
+          <w:tab w:val="left" w:pos="4580"/>
+          <w:tab w:val="left" w:pos="5496"/>
+          <w:tab w:val="left" w:pos="6412"/>
+          <w:tab w:val="left" w:pos="7328"/>
+          <w:tab w:val="left" w:pos="8244"/>
+          <w:tab w:val="left" w:pos="9160"/>
+          <w:tab w:val="left" w:pos="10076"/>
+          <w:tab w:val="left" w:pos="10992"/>
+          <w:tab w:val="left" w:pos="11908"/>
+          <w:tab w:val="left" w:pos="12824"/>
+          <w:tab w:val="left" w:pos="13740"/>
+          <w:tab w:val="left" w:pos="14656"/>
+        </w:tabs>
+        <w:spacing w:line="357" w:lineRule="atLeast"/>
+        <w:jc w:val="left"/>
+        <w:rPr>
+          <w:rFonts w:ascii="Courier New" w:eastAsia="宋体" w:hAnsi="Courier New" w:cs="Courier New"/>
+          <w:color w:val="333333"/>
+          <w:kern w:val="0"/>
+          <w:sz w:val="19"/>
+          <w:szCs w:val="19"/>
+        </w:rPr>
+      </w:pPr>
+      <w:r>
+        <w:rPr>
+          <w:rFonts w:ascii="Courier New" w:eastAsia="宋体" w:hAnsi="Symbol" w:cs="Courier New"/>
+          <w:color w:val="333333"/>
+          <w:kern w:val="0"/>
+          <w:sz w:val="19"/>
+          <w:szCs w:val="19"/>
+        </w:rPr>
+        <w:t></w:t>
+      </w:r>
+      <w:r>
+        <w:rPr>
+          <w:rFonts w:ascii="Courier New" w:eastAsia="宋体" w:hAnsi="Courier New" w:cs="Courier New"/>
+          <w:color w:val="333333"/>
+          <w:kern w:val="0"/>
+          <w:sz w:val="19"/>
+          <w:szCs w:val="19"/>
+        </w:rPr>
+        <w:t xml:space="preserve">  </w:t>
+      </w:r>
+      <w:r>
+        <w:rPr>
+          <w:rFonts w:ascii="Courier New" w:eastAsia="宋体" w:hAnsi="Courier New" w:cs="Courier New"/>
+          <w:color w:val="333333"/>
+          <w:kern w:val="0"/>
+          <w:sz w:val="19"/>
+          <w:szCs w:val="19"/>
+        </w:rPr>
+        <w:t>数据库已更改。</w:t>
+      </w:r>
+    </w:p>
+    <w:p>
+      <w:pPr>
+        <w:widowControl/>
+        <w:tabs>
+          <w:tab w:val="left" w:pos="916"/>
+          <w:tab w:val="left" w:pos="1832"/>
+          <w:tab w:val="left" w:pos="2748"/>
+          <w:tab w:val="left" w:pos="3664"/>
+          <w:tab w:val="left" w:pos="4580"/>
+          <w:tab w:val="left" w:pos="5496"/>
+          <w:tab w:val="left" w:pos="6412"/>
+          <w:tab w:val="left" w:pos="7328"/>
+          <w:tab w:val="left" w:pos="8244"/>
+          <w:tab w:val="left" w:pos="9160"/>
+          <w:tab w:val="left" w:pos="10076"/>
+          <w:tab w:val="left" w:pos="10992"/>
+          <w:tab w:val="left" w:pos="11908"/>
+          <w:tab w:val="left" w:pos="12824"/>
+          <w:tab w:val="left" w:pos="13740"/>
+          <w:tab w:val="left" w:pos="14656"/>
+        </w:tabs>
+        <w:spacing w:line="357" w:lineRule="atLeast"/>
+        <w:jc w:val="left"/>
+        <w:rPr>
+          <w:rFonts w:ascii="Courier New" w:eastAsia="宋体" w:hAnsi="Courier New" w:cs="Courier New"/>
+          <w:color w:val="333333"/>
+          <w:kern w:val="0"/>
+          <w:sz w:val="19"/>
+          <w:szCs w:val="19"/>
+        </w:rPr>
+      </w:pPr>
+      <w:r>
+        <w:rPr>
+          <w:rFonts w:ascii="Courier New" w:eastAsia="宋体" w:hAnsi="Symbol" w:cs="Courier New"/>
+          <w:color w:val="333333"/>
+          <w:kern w:val="0"/>
+          <w:sz w:val="19"/>
+          <w:szCs w:val="19"/>
+        </w:rPr>
+        <w:t></w:t>
+      </w:r>
+      <w:r>
+        <w:rPr>
+          <w:rFonts w:ascii="Courier New" w:eastAsia="宋体" w:hAnsi="Courier New" w:cs="Courier New"/>
+          <w:color w:val="333333"/>
+          <w:kern w:val="0"/>
+          <w:sz w:val="19"/>
+          <w:szCs w:val="19"/>
+        </w:rPr>
+        <w:t xml:space="preserve">   </w:t>
+      </w:r>
+    </w:p>
+    <w:p>
+      <w:pPr>
+        <w:widowControl/>
+        <w:tabs>
+          <w:tab w:val="left" w:pos="916"/>
+          <w:tab w:val="left" w:pos="1832"/>
+          <w:tab w:val="left" w:pos="2748"/>
+          <w:tab w:val="left" w:pos="3664"/>
+          <w:tab w:val="left" w:pos="4580"/>
+          <w:tab w:val="left" w:pos="5496"/>
+          <w:tab w:val="left" w:pos="6412"/>
+          <w:tab w:val="left" w:pos="7328"/>
+          <w:tab w:val="left" w:pos="8244"/>
+          <w:tab w:val="left" w:pos="9160"/>
+          <w:tab w:val="left" w:pos="10076"/>
+          <w:tab w:val="left" w:pos="10992"/>
+          <w:tab w:val="left" w:pos="11908"/>
+          <w:tab w:val="left" w:pos="12824"/>
+          <w:tab w:val="left" w:pos="13740"/>
+          <w:tab w:val="left" w:pos="14656"/>
+        </w:tabs>
+        <w:spacing w:line="357" w:lineRule="atLeast"/>
+        <w:jc w:val="left"/>
+        <w:rPr>
+          <w:rFonts w:ascii="Courier New" w:eastAsia="宋体" w:hAnsi="Courier New" w:cs="Courier New"/>
+          <w:color w:val="333333"/>
+          <w:kern w:val="0"/>
+          <w:sz w:val="19"/>
+          <w:szCs w:val="19"/>
+        </w:rPr>
+      </w:pPr>
+      <w:proofErr w:type="gramStart"/>
+      <w:r>
+        <w:rPr>
+          <w:rFonts w:ascii="Courier New" w:eastAsia="宋体" w:hAnsi="Symbol" w:cs="Courier New"/>
+          <w:color w:val="333333"/>
+          <w:kern w:val="0"/>
+          <w:sz w:val="19"/>
+          <w:szCs w:val="19"/>
+        </w:rPr>
+        <w:t></w:t>
+      </w:r>
+      <w:r>
+        <w:rPr>
+          <w:rFonts w:ascii="Courier New" w:eastAsia="宋体" w:hAnsi="Courier New" w:cs="Courier New"/>
+          <w:color w:val="333333"/>
+          <w:kern w:val="0"/>
+          <w:sz w:val="19"/>
+          <w:szCs w:val="19"/>
+        </w:rPr>
+        <w:t xml:space="preserve">  SQL</w:t>
+      </w:r>
+      <w:proofErr w:type="gramEnd"/>
+      <w:r>
+        <w:rPr>
+          <w:rFonts w:ascii="Courier New" w:eastAsia="宋体" w:hAnsi="Courier New" w:cs="Courier New"/>
+          <w:color w:val="333333"/>
+          <w:kern w:val="0"/>
+          <w:sz w:val="19"/>
+          <w:szCs w:val="19"/>
+        </w:rPr>
+        <w:t>&gt; archive log list;</w:t>
+      </w:r>
+    </w:p>
+    <w:p/>
+    <w:p/>
+    <w:p>
+      <w:pPr>
+        <w:pStyle w:val="HTML0"/>
+        <w:spacing w:line="357" w:lineRule="atLeast"/>
+        <w:rPr>
+          <w:rFonts w:ascii="Courier New" w:hAnsi="Courier New" w:cs="Courier New"/>
+          <w:color w:val="333333"/>
+          <w:sz w:val="19"/>
+          <w:szCs w:val="19"/>
+        </w:rPr>
+      </w:pPr>
+      <w:r>
+        <w:rPr>
+          <w:rFonts w:ascii="Courier New" w:hAnsi="Symbol" w:cs="Courier New"/>
+          <w:color w:val="333333"/>
+          <w:sz w:val="19"/>
+          <w:szCs w:val="19"/>
+        </w:rPr>
+        <w:t></w:t>
+      </w:r>
+      <w:r>
+        <w:rPr>
+          <w:rFonts w:ascii="Courier New" w:hAnsi="Courier New" w:cs="Courier New"/>
+          <w:color w:val="333333"/>
+          <w:sz w:val="19"/>
+          <w:szCs w:val="19"/>
+        </w:rPr>
+        <w:t xml:space="preserve">  </w:t>
+      </w:r>
+      <w:r>
+        <w:rPr>
+          <w:rStyle w:val="hljs-comment"/>
+          <w:rFonts w:ascii="Courier New" w:hAnsi="Courier New" w:cs="Courier New"/>
+          <w:color w:val="880000"/>
+          <w:sz w:val="19"/>
+          <w:szCs w:val="19"/>
+        </w:rPr>
+        <w:t>---</w:t>
+      </w:r>
+      <w:r>
+        <w:rPr>
+          <w:rStyle w:val="hljs-comment"/>
+          <w:rFonts w:ascii="Courier New" w:hAnsi="Courier New" w:cs="Courier New"/>
+          <w:color w:val="880000"/>
+          <w:sz w:val="19"/>
+          <w:szCs w:val="19"/>
+        </w:rPr>
+        <w:t>归档日志的关闭</w:t>
+      </w:r>
+    </w:p>
+    <w:p>
+      <w:pPr>
+        <w:pStyle w:val="HTML0"/>
+        <w:spacing w:line="357" w:lineRule="atLeast"/>
+        <w:rPr>
+          <w:rFonts w:ascii="Courier New" w:hAnsi="Courier New" w:cs="Courier New"/>
+          <w:color w:val="333333"/>
+          <w:sz w:val="19"/>
+          <w:szCs w:val="19"/>
+        </w:rPr>
+      </w:pPr>
+      <w:proofErr w:type="gramStart"/>
+      <w:r>
+        <w:rPr>
+          <w:rFonts w:ascii="Courier New" w:hAnsi="Symbol" w:cs="Courier New"/>
+          <w:color w:val="333333"/>
+          <w:sz w:val="19"/>
+          <w:szCs w:val="19"/>
+        </w:rPr>
+        <w:t></w:t>
+      </w:r>
+      <w:r>
+        <w:rPr>
+          <w:rFonts w:ascii="Courier New" w:hAnsi="Courier New" w:cs="Courier New"/>
+          <w:color w:val="333333"/>
+          <w:sz w:val="19"/>
+          <w:szCs w:val="19"/>
+        </w:rPr>
+        <w:t xml:space="preserve">  SQL</w:t>
+      </w:r>
+      <w:proofErr w:type="gramEnd"/>
+      <w:r>
+        <w:rPr>
+          <w:rFonts w:ascii="Courier New" w:hAnsi="Courier New" w:cs="Courier New"/>
+          <w:color w:val="333333"/>
+          <w:sz w:val="19"/>
+          <w:szCs w:val="19"/>
+        </w:rPr>
+        <w:t xml:space="preserve">&gt; </w:t>
+      </w:r>
+      <w:r>
+        <w:rPr>
+          <w:rStyle w:val="hljs-keyword"/>
+          <w:rFonts w:ascii="Courier New" w:hAnsi="Courier New" w:cs="Courier New"/>
+          <w:color w:val="333333"/>
+          <w:sz w:val="19"/>
+          <w:szCs w:val="19"/>
+        </w:rPr>
+        <w:t>shutdown</w:t>
+      </w:r>
+      <w:r>
+        <w:rPr>
+          <w:rFonts w:ascii="Courier New" w:hAnsi="Courier New" w:cs="Courier New"/>
+          <w:color w:val="333333"/>
+          <w:sz w:val="19"/>
+          <w:szCs w:val="19"/>
+        </w:rPr>
+        <w:t xml:space="preserve"> immediate;</w:t>
+      </w:r>
+    </w:p>
+    <w:p>
+      <w:pPr>
+        <w:pStyle w:val="HTML0"/>
+        <w:spacing w:line="357" w:lineRule="atLeast"/>
+        <w:rPr>
+          <w:rFonts w:ascii="Courier New" w:hAnsi="Courier New" w:cs="Courier New"/>
+          <w:color w:val="333333"/>
+          <w:sz w:val="19"/>
+          <w:szCs w:val="19"/>
+        </w:rPr>
+      </w:pPr>
+      <w:r>
+        <w:rPr>
+          <w:rFonts w:ascii="Courier New" w:hAnsi="Symbol" w:cs="Courier New"/>
+          <w:color w:val="333333"/>
+          <w:sz w:val="19"/>
+          <w:szCs w:val="19"/>
+        </w:rPr>
+        <w:t></w:t>
+      </w:r>
+      <w:r>
+        <w:rPr>
+          <w:rFonts w:ascii="Courier New" w:hAnsi="Courier New" w:cs="Courier New"/>
+          <w:color w:val="333333"/>
+          <w:sz w:val="19"/>
+          <w:szCs w:val="19"/>
+        </w:rPr>
+        <w:t xml:space="preserve">  </w:t>
+      </w:r>
+      <w:r>
+        <w:rPr>
+          <w:rFonts w:ascii="Courier New" w:hAnsi="Courier New" w:cs="Courier New"/>
+          <w:color w:val="333333"/>
+          <w:sz w:val="19"/>
+          <w:szCs w:val="19"/>
+        </w:rPr>
+        <w:t>数据库已经关闭。</w:t>
+      </w:r>
+    </w:p>
+    <w:p>
+      <w:pPr>
+        <w:pStyle w:val="HTML0"/>
+        <w:spacing w:line="357" w:lineRule="atLeast"/>
+        <w:rPr>
+          <w:rFonts w:ascii="Courier New" w:hAnsi="Courier New" w:cs="Courier New"/>
+          <w:color w:val="333333"/>
+          <w:sz w:val="19"/>
+          <w:szCs w:val="19"/>
+        </w:rPr>
+      </w:pPr>
+      <w:r>
+        <w:rPr>
+          <w:rFonts w:ascii="Courier New" w:hAnsi="Symbol" w:cs="Courier New"/>
+          <w:color w:val="333333"/>
+          <w:sz w:val="19"/>
+          <w:szCs w:val="19"/>
+        </w:rPr>
+        <w:t></w:t>
+      </w:r>
+      <w:r>
+        <w:rPr>
+          <w:rFonts w:ascii="Courier New" w:hAnsi="Courier New" w:cs="Courier New"/>
+          <w:color w:val="333333"/>
+          <w:sz w:val="19"/>
+          <w:szCs w:val="19"/>
+        </w:rPr>
+        <w:t xml:space="preserve">  </w:t>
+      </w:r>
+      <w:r>
+        <w:rPr>
+          <w:rFonts w:ascii="Courier New" w:hAnsi="Courier New" w:cs="Courier New"/>
+          <w:color w:val="333333"/>
+          <w:sz w:val="19"/>
+          <w:szCs w:val="19"/>
+        </w:rPr>
+        <w:t>已经卸载数据库。</w:t>
+      </w:r>
+    </w:p>
+    <w:p>
+      <w:pPr>
+        <w:pStyle w:val="HTML0"/>
+        <w:spacing w:line="357" w:lineRule="atLeast"/>
+        <w:rPr>
+          <w:rFonts w:ascii="Courier New" w:hAnsi="Courier New" w:cs="Courier New"/>
+          <w:color w:val="333333"/>
+          <w:sz w:val="19"/>
+          <w:szCs w:val="19"/>
+        </w:rPr>
+      </w:pPr>
+      <w:r>
+        <w:rPr>
+          <w:rFonts w:ascii="Courier New" w:hAnsi="Symbol" w:cs="Courier New"/>
+          <w:color w:val="333333"/>
+          <w:sz w:val="19"/>
+          <w:szCs w:val="19"/>
+        </w:rPr>
+        <w:t></w:t>
+      </w:r>
+      <w:r>
+        <w:rPr>
+          <w:rFonts w:ascii="Courier New" w:hAnsi="Courier New" w:cs="Courier New"/>
+          <w:color w:val="333333"/>
+          <w:sz w:val="19"/>
+          <w:szCs w:val="19"/>
+        </w:rPr>
+        <w:t xml:space="preserve">  ORACLE </w:t>
+      </w:r>
+      <w:r>
+        <w:rPr>
+          <w:rFonts w:ascii="Courier New" w:hAnsi="Courier New" w:cs="Courier New"/>
+          <w:color w:val="333333"/>
+          <w:sz w:val="19"/>
+          <w:szCs w:val="19"/>
+        </w:rPr>
+        <w:t>例程已经关闭。</w:t>
+      </w:r>
+    </w:p>
+    <w:p>
+      <w:pPr>
+        <w:pStyle w:val="HTML0"/>
+        <w:spacing w:line="357" w:lineRule="atLeast"/>
+        <w:rPr>
+          <w:rFonts w:ascii="Courier New" w:hAnsi="Courier New" w:cs="Courier New"/>
+          <w:color w:val="333333"/>
+          <w:sz w:val="19"/>
+          <w:szCs w:val="19"/>
+        </w:rPr>
+      </w:pPr>
+      <w:proofErr w:type="gramStart"/>
+      <w:r>
+        <w:rPr>
+          <w:rFonts w:ascii="Courier New" w:hAnsi="Symbol" w:cs="Courier New"/>
+          <w:color w:val="333333"/>
+          <w:sz w:val="19"/>
+          <w:szCs w:val="19"/>
+        </w:rPr>
+        <w:t></w:t>
+      </w:r>
+      <w:r>
+        <w:rPr>
+          <w:rFonts w:ascii="Courier New" w:hAnsi="Courier New" w:cs="Courier New"/>
+          <w:color w:val="333333"/>
+          <w:sz w:val="19"/>
+          <w:szCs w:val="19"/>
+        </w:rPr>
+        <w:t xml:space="preserve">  SQL</w:t>
+      </w:r>
+      <w:proofErr w:type="gramEnd"/>
+      <w:r>
+        <w:rPr>
+          <w:rFonts w:ascii="Courier New" w:hAnsi="Courier New" w:cs="Courier New"/>
+          <w:color w:val="333333"/>
+          <w:sz w:val="19"/>
+          <w:szCs w:val="19"/>
+        </w:rPr>
+        <w:t>&gt; startup mount;</w:t>
+      </w:r>
+    </w:p>
+    <w:p>
+      <w:pPr>
+        <w:pStyle w:val="HTML0"/>
+        <w:spacing w:line="357" w:lineRule="atLeast"/>
+        <w:rPr>
+          <w:rFonts w:ascii="Courier New" w:hAnsi="Courier New" w:cs="Courier New"/>
+          <w:color w:val="333333"/>
+          <w:sz w:val="19"/>
+          <w:szCs w:val="19"/>
+        </w:rPr>
+      </w:pPr>
+      <w:r>
+        <w:rPr>
+          <w:rFonts w:ascii="Courier New" w:hAnsi="Symbol" w:cs="Courier New"/>
+          <w:color w:val="333333"/>
+          <w:sz w:val="19"/>
+          <w:szCs w:val="19"/>
+        </w:rPr>
+        <w:t></w:t>
+      </w:r>
+      <w:r>
+        <w:rPr>
+          <w:rFonts w:ascii="Courier New" w:hAnsi="Courier New" w:cs="Courier New"/>
+          <w:color w:val="333333"/>
+          <w:sz w:val="19"/>
+          <w:szCs w:val="19"/>
+        </w:rPr>
+        <w:t xml:space="preserve">  ORACLE </w:t>
+      </w:r>
+      <w:r>
+        <w:rPr>
+          <w:rFonts w:ascii="Courier New" w:hAnsi="Courier New" w:cs="Courier New"/>
+          <w:color w:val="333333"/>
+          <w:sz w:val="19"/>
+          <w:szCs w:val="19"/>
+        </w:rPr>
+        <w:t>例程已经启动。</w:t>
+      </w:r>
+    </w:p>
+    <w:p>
+      <w:pPr>
+        <w:pStyle w:val="HTML0"/>
+        <w:spacing w:line="357" w:lineRule="atLeast"/>
+        <w:rPr>
+          <w:rFonts w:ascii="Courier New" w:hAnsi="Courier New" w:cs="Courier New"/>
+          <w:color w:val="333333"/>
+          <w:sz w:val="19"/>
+          <w:szCs w:val="19"/>
+        </w:rPr>
+      </w:pPr>
+      <w:r>
+        <w:rPr>
+          <w:rFonts w:ascii="Courier New" w:hAnsi="Symbol" w:cs="Courier New"/>
+          <w:color w:val="333333"/>
+          <w:sz w:val="19"/>
+          <w:szCs w:val="19"/>
+        </w:rPr>
+        <w:t></w:t>
+      </w:r>
+      <w:r>
+        <w:rPr>
+          <w:rFonts w:ascii="Courier New" w:hAnsi="Courier New" w:cs="Courier New"/>
+          <w:color w:val="333333"/>
+          <w:sz w:val="19"/>
+          <w:szCs w:val="19"/>
+        </w:rPr>
+        <w:t xml:space="preserve">   </w:t>
+      </w:r>
+    </w:p>
+    <w:p>
+      <w:pPr>
+        <w:pStyle w:val="HTML0"/>
+        <w:spacing w:line="357" w:lineRule="atLeast"/>
+        <w:rPr>
+          <w:rFonts w:ascii="Courier New" w:hAnsi="Courier New" w:cs="Courier New"/>
+          <w:color w:val="333333"/>
+          <w:sz w:val="19"/>
+          <w:szCs w:val="19"/>
+        </w:rPr>
+      </w:pPr>
+      <w:proofErr w:type="gramStart"/>
+      <w:r>
+        <w:rPr>
+          <w:rFonts w:ascii="Courier New" w:hAnsi="Symbol" w:cs="Courier New"/>
+          <w:color w:val="333333"/>
+          <w:sz w:val="19"/>
+          <w:szCs w:val="19"/>
+        </w:rPr>
+        <w:t></w:t>
+      </w:r>
+      <w:r>
+        <w:rPr>
+          <w:rFonts w:ascii="Courier New" w:hAnsi="Courier New" w:cs="Courier New"/>
+          <w:color w:val="333333"/>
+          <w:sz w:val="19"/>
+          <w:szCs w:val="19"/>
+        </w:rPr>
+        <w:t xml:space="preserve">  Total</w:t>
+      </w:r>
+      <w:proofErr w:type="gramEnd"/>
+      <w:r>
+        <w:rPr>
+          <w:rFonts w:ascii="Courier New" w:hAnsi="Courier New" w:cs="Courier New"/>
+          <w:color w:val="333333"/>
+          <w:sz w:val="19"/>
+          <w:szCs w:val="19"/>
+        </w:rPr>
+        <w:t xml:space="preserve"> System Global Area </w:t>
+      </w:r>
+      <w:r>
+        <w:rPr>
+          <w:rStyle w:val="hljs-number"/>
+          <w:rFonts w:ascii="Courier New" w:hAnsi="Courier New" w:cs="Courier New"/>
+          <w:color w:val="006666"/>
+          <w:sz w:val="19"/>
+          <w:szCs w:val="19"/>
+        </w:rPr>
+        <w:t>1071333376</w:t>
+      </w:r>
+      <w:r>
+        <w:rPr>
+          <w:rFonts w:ascii="Courier New" w:hAnsi="Courier New" w:cs="Courier New"/>
+          <w:color w:val="333333"/>
+          <w:sz w:val="19"/>
+          <w:szCs w:val="19"/>
+        </w:rPr>
+        <w:t xml:space="preserve"> bytes</w:t>
+      </w:r>
+    </w:p>
+    <w:p>
+      <w:pPr>
+        <w:pStyle w:val="HTML0"/>
+        <w:spacing w:line="357" w:lineRule="atLeast"/>
+        <w:rPr>
+          <w:rFonts w:ascii="Courier New" w:hAnsi="Courier New" w:cs="Courier New"/>
+          <w:color w:val="333333"/>
+          <w:sz w:val="19"/>
+          <w:szCs w:val="19"/>
+        </w:rPr>
+      </w:pPr>
+      <w:proofErr w:type="gramStart"/>
+      <w:r>
+        <w:rPr>
+          <w:rFonts w:ascii="Courier New" w:hAnsi="Symbol" w:cs="Courier New"/>
+          <w:color w:val="333333"/>
+          <w:sz w:val="19"/>
+          <w:szCs w:val="19"/>
+        </w:rPr>
+        <w:t></w:t>
+      </w:r>
+      <w:r>
+        <w:rPr>
+          <w:rFonts w:ascii="Courier New" w:hAnsi="Courier New" w:cs="Courier New"/>
+          <w:color w:val="333333"/>
+          <w:sz w:val="19"/>
+          <w:szCs w:val="19"/>
+        </w:rPr>
+        <w:t xml:space="preserve">  Fixed</w:t>
+      </w:r>
+      <w:proofErr w:type="gramEnd"/>
+      <w:r>
+        <w:rPr>
+          <w:rFonts w:ascii="Courier New" w:hAnsi="Courier New" w:cs="Courier New"/>
+          <w:color w:val="333333"/>
+          <w:sz w:val="19"/>
+          <w:szCs w:val="19"/>
+        </w:rPr>
+        <w:t xml:space="preserve"> Size                  </w:t>
+      </w:r>
+      <w:r>
+        <w:rPr>
+          <w:rStyle w:val="hljs-number"/>
+          <w:rFonts w:ascii="Courier New" w:hAnsi="Courier New" w:cs="Courier New"/>
+          <w:color w:val="006666"/>
+          <w:sz w:val="19"/>
+          <w:szCs w:val="19"/>
+        </w:rPr>
+        <w:t>1375792</w:t>
+      </w:r>
+      <w:r>
+        <w:rPr>
+          <w:rFonts w:ascii="Courier New" w:hAnsi="Courier New" w:cs="Courier New"/>
+          <w:color w:val="333333"/>
+          <w:sz w:val="19"/>
+          <w:szCs w:val="19"/>
+        </w:rPr>
+        <w:t xml:space="preserve"> bytes</w:t>
+      </w:r>
+    </w:p>
+    <w:p>
+      <w:pPr>
+        <w:pStyle w:val="HTML0"/>
+        <w:spacing w:line="357" w:lineRule="atLeast"/>
+        <w:rPr>
+          <w:rFonts w:ascii="Courier New" w:hAnsi="Courier New" w:cs="Courier New"/>
+          <w:color w:val="333333"/>
+          <w:sz w:val="19"/>
+          <w:szCs w:val="19"/>
+        </w:rPr>
+      </w:pPr>
+      <w:proofErr w:type="gramStart"/>
+      <w:r>
+        <w:rPr>
+          <w:rFonts w:ascii="Courier New" w:hAnsi="Symbol" w:cs="Courier New"/>
+          <w:color w:val="333333"/>
+          <w:sz w:val="19"/>
+          <w:szCs w:val="19"/>
+        </w:rPr>
+        <w:t></w:t>
+      </w:r>
+      <w:r>
+        <w:rPr>
+          <w:rFonts w:ascii="Courier New" w:hAnsi="Courier New" w:cs="Courier New"/>
+          <w:color w:val="333333"/>
+          <w:sz w:val="19"/>
+          <w:szCs w:val="19"/>
+        </w:rPr>
+        <w:t xml:space="preserve">  </w:t>
+      </w:r>
+      <w:r>
+        <w:rPr>
+          <w:rStyle w:val="hljs-keyword"/>
+          <w:rFonts w:ascii="Courier New" w:hAnsi="Courier New" w:cs="Courier New"/>
+          <w:color w:val="000088"/>
+          <w:sz w:val="19"/>
+          <w:szCs w:val="19"/>
+        </w:rPr>
+        <w:t>Variable</w:t>
+      </w:r>
+      <w:proofErr w:type="gramEnd"/>
+      <w:r>
+        <w:rPr>
+          <w:rFonts w:ascii="Courier New" w:hAnsi="Courier New" w:cs="Courier New"/>
+          <w:color w:val="333333"/>
+          <w:sz w:val="19"/>
+          <w:szCs w:val="19"/>
+        </w:rPr>
+        <w:t xml:space="preserve"> Size             </w:t>
+      </w:r>
+      <w:r>
+        <w:rPr>
+          <w:rStyle w:val="hljs-number"/>
+          <w:rFonts w:ascii="Courier New" w:hAnsi="Courier New" w:cs="Courier New"/>
+          <w:color w:val="006666"/>
+          <w:sz w:val="19"/>
+          <w:szCs w:val="19"/>
+        </w:rPr>
+        <w:t>679477712</w:t>
+      </w:r>
+      <w:r>
+        <w:rPr>
+          <w:rFonts w:ascii="Courier New" w:hAnsi="Courier New" w:cs="Courier New"/>
+          <w:color w:val="333333"/>
+          <w:sz w:val="19"/>
+          <w:szCs w:val="19"/>
+        </w:rPr>
+        <w:t xml:space="preserve"> bytes</w:t>
+      </w:r>
+    </w:p>
+    <w:p>
+      <w:pPr>
+        <w:pStyle w:val="HTML0"/>
+        <w:spacing w:line="357" w:lineRule="atLeast"/>
+        <w:rPr>
+          <w:rFonts w:ascii="Courier New" w:hAnsi="Courier New" w:cs="Courier New"/>
+          <w:color w:val="333333"/>
+          <w:sz w:val="19"/>
+          <w:szCs w:val="19"/>
+        </w:rPr>
+      </w:pPr>
+      <w:proofErr w:type="gramStart"/>
+      <w:r>
+        <w:rPr>
+          <w:rFonts w:ascii="Courier New" w:hAnsi="Symbol" w:cs="Courier New"/>
+          <w:color w:val="333333"/>
+          <w:sz w:val="19"/>
+          <w:szCs w:val="19"/>
+        </w:rPr>
+        <w:t></w:t>
+      </w:r>
+      <w:r>
+        <w:rPr>
+          <w:rFonts w:ascii="Courier New" w:hAnsi="Courier New" w:cs="Courier New"/>
+          <w:color w:val="333333"/>
+          <w:sz w:val="19"/>
+          <w:szCs w:val="19"/>
+        </w:rPr>
+        <w:t xml:space="preserve">  Database</w:t>
+      </w:r>
+      <w:proofErr w:type="gramEnd"/>
+      <w:r>
+        <w:rPr>
+          <w:rFonts w:ascii="Courier New" w:hAnsi="Courier New" w:cs="Courier New"/>
+          <w:color w:val="333333"/>
+          <w:sz w:val="19"/>
+          <w:szCs w:val="19"/>
+        </w:rPr>
+        <w:t xml:space="preserve"> Buffers          </w:t>
+      </w:r>
+      <w:r>
+        <w:rPr>
+          <w:rStyle w:val="hljs-number"/>
+          <w:rFonts w:ascii="Courier New" w:hAnsi="Courier New" w:cs="Courier New"/>
+          <w:color w:val="006666"/>
+          <w:sz w:val="19"/>
+          <w:szCs w:val="19"/>
+        </w:rPr>
+        <w:t>385875968</w:t>
+      </w:r>
+      <w:r>
+        <w:rPr>
+          <w:rFonts w:ascii="Courier New" w:hAnsi="Courier New" w:cs="Courier New"/>
+          <w:color w:val="333333"/>
+          <w:sz w:val="19"/>
+          <w:szCs w:val="19"/>
+        </w:rPr>
+        <w:t xml:space="preserve"> bytes</w:t>
+      </w:r>
+    </w:p>
+    <w:p>
+      <w:pPr>
+        <w:pStyle w:val="HTML0"/>
+        <w:spacing w:line="357" w:lineRule="atLeast"/>
+        <w:rPr>
+          <w:rFonts w:ascii="Courier New" w:hAnsi="Courier New" w:cs="Courier New"/>
+          <w:color w:val="333333"/>
+          <w:sz w:val="19"/>
+          <w:szCs w:val="19"/>
+        </w:rPr>
+      </w:pPr>
+      <w:proofErr w:type="gramStart"/>
+      <w:r>
+        <w:rPr>
+          <w:rFonts w:ascii="Courier New" w:hAnsi="Symbol" w:cs="Courier New"/>
+          <w:color w:val="333333"/>
+          <w:sz w:val="19"/>
+          <w:szCs w:val="19"/>
+        </w:rPr>
+        <w:t></w:t>
+      </w:r>
+      <w:r>
+        <w:rPr>
+          <w:rFonts w:ascii="Courier New" w:hAnsi="Courier New" w:cs="Courier New"/>
+          <w:color w:val="333333"/>
+          <w:sz w:val="19"/>
+          <w:szCs w:val="19"/>
+        </w:rPr>
+        <w:t xml:space="preserve">  Redo</w:t>
+      </w:r>
+      <w:proofErr w:type="gramEnd"/>
+      <w:r>
+        <w:rPr>
+          <w:rFonts w:ascii="Courier New" w:hAnsi="Courier New" w:cs="Courier New"/>
+          <w:color w:val="333333"/>
+          <w:sz w:val="19"/>
+          <w:szCs w:val="19"/>
+        </w:rPr>
+        <w:t xml:space="preserve"> Buffers                </w:t>
+      </w:r>
+      <w:r>
+        <w:rPr>
+          <w:rStyle w:val="hljs-number"/>
+          <w:rFonts w:ascii="Courier New" w:hAnsi="Courier New" w:cs="Courier New"/>
+          <w:color w:val="006666"/>
+          <w:sz w:val="19"/>
+          <w:szCs w:val="19"/>
+        </w:rPr>
+        <w:t>4603904</w:t>
+      </w:r>
+      <w:r>
+        <w:rPr>
+          <w:rFonts w:ascii="Courier New" w:hAnsi="Courier New" w:cs="Courier New"/>
+          <w:color w:val="333333"/>
+          <w:sz w:val="19"/>
+          <w:szCs w:val="19"/>
+        </w:rPr>
+        <w:t xml:space="preserve"> bytes</w:t>
+      </w:r>
+    </w:p>
+    <w:p>
+      <w:pPr>
+        <w:pStyle w:val="HTML0"/>
+        <w:spacing w:line="357" w:lineRule="atLeast"/>
+        <w:rPr>
+          <w:rFonts w:ascii="Courier New" w:hAnsi="Courier New" w:cs="Courier New"/>
+          <w:color w:val="333333"/>
+          <w:sz w:val="19"/>
+          <w:szCs w:val="19"/>
+        </w:rPr>
+      </w:pPr>
+      <w:r>
+        <w:rPr>
+          <w:rFonts w:ascii="Courier New" w:hAnsi="Symbol" w:cs="Courier New"/>
+          <w:color w:val="333333"/>
+          <w:sz w:val="19"/>
+          <w:szCs w:val="19"/>
+        </w:rPr>
+        <w:t></w:t>
+      </w:r>
+      <w:r>
+        <w:rPr>
+          <w:rFonts w:ascii="Courier New" w:hAnsi="Courier New" w:cs="Courier New"/>
+          <w:color w:val="333333"/>
+          <w:sz w:val="19"/>
+          <w:szCs w:val="19"/>
+        </w:rPr>
+        <w:t xml:space="preserve">  </w:t>
+      </w:r>
+      <w:r>
+        <w:rPr>
+          <w:rFonts w:ascii="Courier New" w:hAnsi="Courier New" w:cs="Courier New"/>
+          <w:color w:val="333333"/>
+          <w:sz w:val="19"/>
+          <w:szCs w:val="19"/>
+        </w:rPr>
+        <w:t>数据库装载完毕。</w:t>
+      </w:r>
+    </w:p>
+    <w:p>
+      <w:pPr>
+        <w:pStyle w:val="HTML0"/>
+        <w:spacing w:line="357" w:lineRule="atLeast"/>
+        <w:rPr>
+          <w:rFonts w:ascii="Courier New" w:hAnsi="Courier New" w:cs="Courier New"/>
+          <w:color w:val="333333"/>
+          <w:sz w:val="19"/>
+          <w:szCs w:val="19"/>
+        </w:rPr>
+      </w:pPr>
+      <w:proofErr w:type="gramStart"/>
+      <w:r>
+        <w:rPr>
+          <w:rFonts w:ascii="Courier New" w:hAnsi="Symbol" w:cs="Courier New"/>
+          <w:color w:val="333333"/>
+          <w:sz w:val="19"/>
+          <w:szCs w:val="19"/>
+        </w:rPr>
+        <w:t></w:t>
+      </w:r>
+      <w:r>
+        <w:rPr>
+          <w:rFonts w:ascii="Courier New" w:hAnsi="Courier New" w:cs="Courier New"/>
+          <w:color w:val="333333"/>
+          <w:sz w:val="19"/>
+          <w:szCs w:val="19"/>
+        </w:rPr>
+        <w:t xml:space="preserve">  SQL</w:t>
+      </w:r>
+      <w:proofErr w:type="gramEnd"/>
+      <w:r>
+        <w:rPr>
+          <w:rFonts w:ascii="Courier New" w:hAnsi="Courier New" w:cs="Courier New"/>
+          <w:color w:val="333333"/>
+          <w:sz w:val="19"/>
+          <w:szCs w:val="19"/>
+        </w:rPr>
+        <w:t xml:space="preserve">&gt; alter database </w:t>
+      </w:r>
+      <w:proofErr w:type="spellStart"/>
+      <w:r>
+        <w:rPr>
+          <w:rFonts w:ascii="Courier New" w:hAnsi="Courier New" w:cs="Courier New"/>
+          <w:color w:val="333333"/>
+          <w:sz w:val="19"/>
+          <w:szCs w:val="19"/>
+        </w:rPr>
+        <w:t>noarchivelog</w:t>
+      </w:r>
+      <w:proofErr w:type="spellEnd"/>
+      <w:r>
+        <w:rPr>
+          <w:rFonts w:ascii="Courier New" w:hAnsi="Courier New" w:cs="Courier New"/>
+          <w:color w:val="333333"/>
+          <w:sz w:val="19"/>
+          <w:szCs w:val="19"/>
+        </w:rPr>
+        <w:t>;</w:t>
+      </w:r>
+    </w:p>
+    <w:p>
+      <w:pPr>
+        <w:pStyle w:val="HTML0"/>
+        <w:spacing w:line="357" w:lineRule="atLeast"/>
+        <w:rPr>
+          <w:rFonts w:ascii="Courier New" w:hAnsi="Courier New" w:cs="Courier New"/>
+          <w:color w:val="333333"/>
+          <w:sz w:val="19"/>
+          <w:szCs w:val="19"/>
+        </w:rPr>
+      </w:pPr>
+      <w:r>
+        <w:rPr>
+          <w:rFonts w:ascii="Courier New" w:hAnsi="Symbol" w:cs="Courier New"/>
+          <w:color w:val="333333"/>
+          <w:sz w:val="19"/>
+          <w:szCs w:val="19"/>
+        </w:rPr>
+        <w:lastRenderedPageBreak/>
+        <w:t></w:t>
+      </w:r>
+      <w:r>
+        <w:rPr>
+          <w:rFonts w:ascii="Courier New" w:hAnsi="Courier New" w:cs="Courier New"/>
+          <w:color w:val="333333"/>
+          <w:sz w:val="19"/>
+          <w:szCs w:val="19"/>
+        </w:rPr>
+        <w:t xml:space="preserve">   </w:t>
+      </w:r>
+    </w:p>
+    <w:p>
+      <w:pPr>
+        <w:pStyle w:val="HTML0"/>
+        <w:spacing w:line="357" w:lineRule="atLeast"/>
+        <w:rPr>
+          <w:rFonts w:ascii="Courier New" w:hAnsi="Courier New" w:cs="Courier New"/>
+          <w:color w:val="333333"/>
+          <w:sz w:val="19"/>
+          <w:szCs w:val="19"/>
+        </w:rPr>
+      </w:pPr>
+      <w:r>
+        <w:rPr>
+          <w:rFonts w:ascii="Courier New" w:hAnsi="Symbol" w:cs="Courier New"/>
+          <w:color w:val="333333"/>
+          <w:sz w:val="19"/>
+          <w:szCs w:val="19"/>
+        </w:rPr>
+        <w:t></w:t>
+      </w:r>
+      <w:r>
+        <w:rPr>
+          <w:rFonts w:ascii="Courier New" w:hAnsi="Courier New" w:cs="Courier New"/>
+          <w:color w:val="333333"/>
+          <w:sz w:val="19"/>
+          <w:szCs w:val="19"/>
+        </w:rPr>
+        <w:t xml:space="preserve">  </w:t>
+      </w:r>
+      <w:r>
+        <w:rPr>
+          <w:rFonts w:ascii="Courier New" w:hAnsi="Courier New" w:cs="Courier New"/>
+          <w:color w:val="333333"/>
+          <w:sz w:val="19"/>
+          <w:szCs w:val="19"/>
+        </w:rPr>
+        <w:t>数据库已更改。</w:t>
+      </w:r>
+    </w:p>
+    <w:p>
+      <w:pPr>
+        <w:pStyle w:val="HTML0"/>
+        <w:spacing w:line="357" w:lineRule="atLeast"/>
+        <w:rPr>
+          <w:rFonts w:ascii="Courier New" w:hAnsi="Courier New" w:cs="Courier New"/>
+          <w:color w:val="333333"/>
+          <w:sz w:val="19"/>
+          <w:szCs w:val="19"/>
+        </w:rPr>
+      </w:pPr>
+      <w:r>
+        <w:rPr>
+          <w:rFonts w:ascii="Courier New" w:hAnsi="Symbol" w:cs="Courier New"/>
+          <w:color w:val="333333"/>
+          <w:sz w:val="19"/>
+          <w:szCs w:val="19"/>
+        </w:rPr>
+        <w:t></w:t>
+      </w:r>
+      <w:r>
+        <w:rPr>
+          <w:rFonts w:ascii="Courier New" w:hAnsi="Courier New" w:cs="Courier New"/>
+          <w:color w:val="333333"/>
+          <w:sz w:val="19"/>
+          <w:szCs w:val="19"/>
+        </w:rPr>
+        <w:t xml:space="preserve">   </w:t>
+      </w:r>
+    </w:p>
+    <w:p>
+      <w:pPr>
+        <w:pStyle w:val="HTML0"/>
+        <w:spacing w:line="357" w:lineRule="atLeast"/>
+        <w:rPr>
+          <w:rFonts w:ascii="Courier New" w:hAnsi="Courier New" w:cs="Courier New"/>
+          <w:color w:val="333333"/>
+          <w:sz w:val="19"/>
+          <w:szCs w:val="19"/>
+        </w:rPr>
+      </w:pPr>
+      <w:proofErr w:type="gramStart"/>
+      <w:r>
+        <w:rPr>
+          <w:rFonts w:ascii="Courier New" w:hAnsi="Symbol" w:cs="Courier New"/>
+          <w:color w:val="333333"/>
+          <w:sz w:val="19"/>
+          <w:szCs w:val="19"/>
+        </w:rPr>
+        <w:t></w:t>
+      </w:r>
+      <w:r>
+        <w:rPr>
+          <w:rFonts w:ascii="Courier New" w:hAnsi="Courier New" w:cs="Courier New"/>
+          <w:color w:val="333333"/>
+          <w:sz w:val="19"/>
+          <w:szCs w:val="19"/>
+        </w:rPr>
+        <w:t xml:space="preserve">  SQL</w:t>
+      </w:r>
+      <w:proofErr w:type="gramEnd"/>
+      <w:r>
+        <w:rPr>
+          <w:rFonts w:ascii="Courier New" w:hAnsi="Courier New" w:cs="Courier New"/>
+          <w:color w:val="333333"/>
+          <w:sz w:val="19"/>
+          <w:szCs w:val="19"/>
+        </w:rPr>
+        <w:t xml:space="preserve">&gt; alter database </w:t>
+      </w:r>
+      <w:r>
+        <w:rPr>
+          <w:rStyle w:val="hljs-keyword"/>
+          <w:rFonts w:ascii="Courier New" w:hAnsi="Courier New" w:cs="Courier New"/>
+          <w:color w:val="000088"/>
+          <w:sz w:val="19"/>
+          <w:szCs w:val="19"/>
+        </w:rPr>
+        <w:t>open</w:t>
+      </w:r>
+      <w:r>
+        <w:rPr>
+          <w:rFonts w:ascii="Courier New" w:hAnsi="Courier New" w:cs="Courier New"/>
+          <w:color w:val="333333"/>
+          <w:sz w:val="19"/>
+          <w:szCs w:val="19"/>
+        </w:rPr>
+        <w:t>;</w:t>
+      </w:r>
+    </w:p>
+    <w:p>
+      <w:pPr>
+        <w:pStyle w:val="HTML0"/>
+        <w:spacing w:line="357" w:lineRule="atLeast"/>
+        <w:rPr>
+          <w:rFonts w:ascii="Courier New" w:hAnsi="Courier New" w:cs="Courier New"/>
+          <w:color w:val="333333"/>
+          <w:sz w:val="19"/>
+          <w:szCs w:val="19"/>
+        </w:rPr>
+      </w:pPr>
+      <w:r>
+        <w:rPr>
+          <w:rFonts w:ascii="Courier New" w:hAnsi="Symbol" w:cs="Courier New"/>
+          <w:color w:val="333333"/>
+          <w:sz w:val="19"/>
+          <w:szCs w:val="19"/>
+        </w:rPr>
+        <w:t></w:t>
+      </w:r>
+      <w:r>
+        <w:rPr>
+          <w:rFonts w:ascii="Courier New" w:hAnsi="Courier New" w:cs="Courier New"/>
+          <w:color w:val="333333"/>
+          <w:sz w:val="19"/>
+          <w:szCs w:val="19"/>
+        </w:rPr>
+        <w:t xml:space="preserve">   </w:t>
+      </w:r>
+    </w:p>
+    <w:p>
+      <w:pPr>
+        <w:pStyle w:val="HTML0"/>
+        <w:spacing w:line="357" w:lineRule="atLeast"/>
+        <w:rPr>
+          <w:rFonts w:ascii="Courier New" w:hAnsi="Courier New" w:cs="Courier New"/>
+          <w:color w:val="333333"/>
+          <w:sz w:val="19"/>
+          <w:szCs w:val="19"/>
+        </w:rPr>
+      </w:pPr>
+      <w:r>
+        <w:rPr>
+          <w:rFonts w:ascii="Courier New" w:hAnsi="Symbol" w:cs="Courier New"/>
+          <w:color w:val="333333"/>
+          <w:sz w:val="19"/>
+          <w:szCs w:val="19"/>
+        </w:rPr>
+        <w:t></w:t>
+      </w:r>
+      <w:r>
+        <w:rPr>
+          <w:rFonts w:ascii="Courier New" w:hAnsi="Courier New" w:cs="Courier New"/>
+          <w:color w:val="333333"/>
+          <w:sz w:val="19"/>
+          <w:szCs w:val="19"/>
+        </w:rPr>
+        <w:t xml:space="preserve">  </w:t>
+      </w:r>
+      <w:r>
+        <w:rPr>
+          <w:rFonts w:ascii="Courier New" w:hAnsi="Courier New" w:cs="Courier New"/>
+          <w:color w:val="333333"/>
+          <w:sz w:val="19"/>
+          <w:szCs w:val="19"/>
+        </w:rPr>
+        <w:t>数据库已更改。</w:t>
+      </w:r>
+    </w:p>
+    <w:p>
+      <w:pPr>
+        <w:pStyle w:val="HTML0"/>
+        <w:spacing w:line="357" w:lineRule="atLeast"/>
+        <w:rPr>
+          <w:rFonts w:ascii="Courier New" w:hAnsi="Courier New" w:cs="Courier New"/>
+          <w:color w:val="333333"/>
+          <w:sz w:val="19"/>
+          <w:szCs w:val="19"/>
+        </w:rPr>
+      </w:pPr>
+      <w:r>
+        <w:rPr>
+          <w:rFonts w:ascii="Courier New" w:hAnsi="Symbol" w:cs="Courier New"/>
+          <w:color w:val="333333"/>
+          <w:sz w:val="19"/>
+          <w:szCs w:val="19"/>
+        </w:rPr>
+        <w:t></w:t>
+      </w:r>
+      <w:r>
+        <w:rPr>
+          <w:rFonts w:ascii="Courier New" w:hAnsi="Courier New" w:cs="Courier New"/>
+          <w:color w:val="333333"/>
+          <w:sz w:val="19"/>
+          <w:szCs w:val="19"/>
+        </w:rPr>
+        <w:t xml:space="preserve">   </w:t>
+      </w:r>
+    </w:p>
+    <w:p>
+      <w:pPr>
+        <w:pStyle w:val="HTML0"/>
+        <w:spacing w:line="357" w:lineRule="atLeast"/>
+        <w:rPr>
+          <w:rFonts w:ascii="Courier New" w:hAnsi="Courier New" w:cs="Courier New"/>
+          <w:color w:val="333333"/>
+          <w:sz w:val="19"/>
+          <w:szCs w:val="19"/>
+        </w:rPr>
+      </w:pPr>
+      <w:proofErr w:type="gramStart"/>
+      <w:r>
+        <w:rPr>
+          <w:rFonts w:ascii="Courier New" w:hAnsi="Symbol" w:cs="Courier New"/>
+          <w:color w:val="333333"/>
+          <w:sz w:val="19"/>
+          <w:szCs w:val="19"/>
+        </w:rPr>
+        <w:t></w:t>
+      </w:r>
+      <w:r>
+        <w:rPr>
+          <w:rFonts w:ascii="Courier New" w:hAnsi="Courier New" w:cs="Courier New"/>
+          <w:color w:val="333333"/>
+          <w:sz w:val="19"/>
+          <w:szCs w:val="19"/>
+        </w:rPr>
+        <w:t xml:space="preserve">  SQL</w:t>
+      </w:r>
+      <w:proofErr w:type="gramEnd"/>
+      <w:r>
+        <w:rPr>
+          <w:rFonts w:ascii="Courier New" w:hAnsi="Courier New" w:cs="Courier New"/>
+          <w:color w:val="333333"/>
+          <w:sz w:val="19"/>
+          <w:szCs w:val="19"/>
+        </w:rPr>
+        <w:t xml:space="preserve">&gt; archive </w:t>
+      </w:r>
+      <w:r>
+        <w:rPr>
+          <w:rStyle w:val="hljs-keyword"/>
+          <w:rFonts w:ascii="Courier New" w:hAnsi="Courier New" w:cs="Courier New"/>
+          <w:color w:val="333333"/>
+          <w:sz w:val="19"/>
+          <w:szCs w:val="19"/>
+        </w:rPr>
+        <w:t>log</w:t>
+      </w:r>
+      <w:r>
+        <w:rPr>
+          <w:rFonts w:ascii="Courier New" w:hAnsi="Courier New" w:cs="Courier New"/>
+          <w:color w:val="333333"/>
+          <w:sz w:val="19"/>
+          <w:szCs w:val="19"/>
+        </w:rPr>
+        <w:t xml:space="preserve"> list;</w:t>
+      </w:r>
+    </w:p>
+    <w:p/>
+    <w:p>
+      <w:pPr>
+        <w:rPr>
+          <w:rFonts w:hint="eastAsia"/>
+        </w:rPr>
+      </w:pPr>
+    </w:p>
+    <w:p>
+      <w:pPr>
+        <w:pStyle w:val="2"/>
+        <w:rPr>
+          <w:rFonts w:hint="eastAsia"/>
+        </w:rPr>
+      </w:pPr>
+      <w:r>
+        <w:rPr>
+          <w:rFonts w:hint="eastAsia"/>
+        </w:rPr>
+        <w:t>--</w:t>
+      </w:r>
+      <w:r>
+        <w:rPr>
+          <w:rFonts w:hint="eastAsia"/>
+        </w:rPr>
+        <w:t>改变名为“</w:t>
+      </w:r>
+      <w:r>
+        <w:rPr>
+          <w:rFonts w:hint="eastAsia"/>
+        </w:rPr>
+        <w:t>VPNPJ</w:t>
+      </w:r>
+      <w:r>
+        <w:rPr>
+          <w:rFonts w:hint="eastAsia"/>
+        </w:rPr>
+        <w:t>”的</w:t>
+      </w:r>
+      <w:proofErr w:type="gramStart"/>
+      <w:r>
+        <w:rPr>
+          <w:rFonts w:hint="eastAsia"/>
+        </w:rPr>
+        <w:t>表空间</w:t>
+      </w:r>
+      <w:proofErr w:type="gramEnd"/>
+      <w:r>
+        <w:rPr>
+          <w:rFonts w:hint="eastAsia"/>
+        </w:rPr>
+        <w:t>的存储位置</w:t>
+      </w:r>
+    </w:p>
+    <w:p>
+      <w:proofErr w:type="gramStart"/>
+      <w:r>
+        <w:t>select</w:t>
+      </w:r>
+      <w:proofErr w:type="gramEnd"/>
+      <w:r>
+        <w:t xml:space="preserve"> * from </w:t>
+      </w:r>
+      <w:proofErr w:type="spellStart"/>
+      <w:r>
+        <w:t>dba_data_files</w:t>
+      </w:r>
+      <w:proofErr w:type="spellEnd"/>
+      <w:r>
+        <w:t xml:space="preserve"> t where </w:t>
+      </w:r>
+      <w:proofErr w:type="spellStart"/>
+      <w:r>
+        <w:t>t.TABLESPACE_NAME</w:t>
+      </w:r>
+      <w:proofErr w:type="spellEnd"/>
+      <w:r>
+        <w:t>='VPNPJ';</w:t>
+      </w:r>
+    </w:p>
+    <w:p/>
+    <w:p>
+      <w:proofErr w:type="gramStart"/>
+      <w:r>
+        <w:t>alter</w:t>
+      </w:r>
+      <w:proofErr w:type="gramEnd"/>
+      <w:r>
+        <w:t xml:space="preserve"> </w:t>
+      </w:r>
+      <w:proofErr w:type="spellStart"/>
+      <w:r>
+        <w:t>tablespace</w:t>
+      </w:r>
+      <w:proofErr w:type="spellEnd"/>
+      <w:r>
+        <w:t xml:space="preserve"> VPNPJ offline;</w:t>
+      </w:r>
+    </w:p>
+    <w:p/>
+    <w:p>
+      <w:pPr>
+        <w:rPr>
+          <w:rFonts w:hint="eastAsia"/>
+        </w:rPr>
+      </w:pPr>
+      <w:r>
+        <w:rPr>
+          <w:rFonts w:hint="eastAsia"/>
+        </w:rPr>
+        <w:t xml:space="preserve">-- </w:t>
+      </w:r>
+      <w:r>
+        <w:rPr>
+          <w:rFonts w:hint="eastAsia"/>
+        </w:rPr>
+        <w:t>复制文件</w:t>
+      </w:r>
+    </w:p>
+    <w:p/>
+    <w:p>
+      <w:proofErr w:type="spellStart"/>
+      <w:proofErr w:type="gramStart"/>
+      <w:r>
+        <w:t>mkdir</w:t>
+      </w:r>
+      <w:proofErr w:type="spellEnd"/>
+      <w:proofErr w:type="gramEnd"/>
+      <w:r>
+        <w:t xml:space="preserve"> -p /data/u01/app/oracle/</w:t>
+      </w:r>
+      <w:proofErr w:type="spellStart"/>
+      <w:r>
+        <w:t>oradata</w:t>
+      </w:r>
+      <w:proofErr w:type="spellEnd"/>
+      <w:r>
+        <w:t>/</w:t>
+      </w:r>
+      <w:proofErr w:type="spellStart"/>
+      <w:r>
+        <w:t>orcl</w:t>
+      </w:r>
+      <w:proofErr w:type="spellEnd"/>
+      <w:r>
+        <w:t>/</w:t>
+      </w:r>
+    </w:p>
+    <w:p>
+      <w:proofErr w:type="spellStart"/>
+      <w:proofErr w:type="gramStart"/>
+      <w:r>
+        <w:t>chmod</w:t>
+      </w:r>
+      <w:proofErr w:type="spellEnd"/>
+      <w:proofErr w:type="gramEnd"/>
+      <w:r>
+        <w:t xml:space="preserve"> 777 /data -R</w:t>
+      </w:r>
+    </w:p>
+    <w:p>
+      <w:proofErr w:type="spellStart"/>
+      <w:proofErr w:type="gramStart"/>
+      <w:r>
+        <w:t>su</w:t>
+      </w:r>
+      <w:proofErr w:type="spellEnd"/>
+      <w:proofErr w:type="gramEnd"/>
+      <w:r>
+        <w:t xml:space="preserve"> - oracle</w:t>
+      </w:r>
+    </w:p>
+    <w:p>
+      <w:proofErr w:type="spellStart"/>
+      <w:proofErr w:type="gramStart"/>
+      <w:r>
+        <w:t>cp</w:t>
+      </w:r>
+      <w:proofErr w:type="spellEnd"/>
+      <w:proofErr w:type="gramEnd"/>
+      <w:r>
+        <w:t xml:space="preserve"> /u01/app/oracle/</w:t>
+      </w:r>
+      <w:proofErr w:type="spellStart"/>
+      <w:r>
+        <w:t>oradata</w:t>
+      </w:r>
+      <w:proofErr w:type="spellEnd"/>
+      <w:r>
+        <w:t>/</w:t>
+      </w:r>
+      <w:proofErr w:type="spellStart"/>
+      <w:r>
+        <w:t>orcl</w:t>
+      </w:r>
+      <w:proofErr w:type="spellEnd"/>
+      <w:r>
+        <w:t>/</w:t>
+      </w:r>
+      <w:proofErr w:type="spellStart"/>
+      <w:r>
+        <w:t>vpnpj.dbf</w:t>
+      </w:r>
+      <w:proofErr w:type="spellEnd"/>
+      <w:r>
+        <w:t xml:space="preserve"> /data/u01/app/oracle/</w:t>
+      </w:r>
+      <w:proofErr w:type="spellStart"/>
+      <w:r>
+        <w:t>oradata</w:t>
+      </w:r>
+      <w:proofErr w:type="spellEnd"/>
+      <w:r>
+        <w:t>/</w:t>
+      </w:r>
+      <w:proofErr w:type="spellStart"/>
+      <w:r>
+        <w:t>orcl</w:t>
+      </w:r>
+      <w:proofErr w:type="spellEnd"/>
+      <w:r>
+        <w:t>/</w:t>
+      </w:r>
+      <w:proofErr w:type="spellStart"/>
+      <w:r>
+        <w:t>vpnpj.dbf</w:t>
+      </w:r>
+      <w:proofErr w:type="spellEnd"/>
+    </w:p>
+    <w:p/>
+    <w:p>
+      <w:proofErr w:type="gramStart"/>
+      <w:r>
+        <w:t>alter</w:t>
+      </w:r>
+      <w:proofErr w:type="gramEnd"/>
+      <w:r>
+        <w:t xml:space="preserve"> </w:t>
+      </w:r>
+      <w:proofErr w:type="spellStart"/>
+      <w:r>
+        <w:t>tablespace</w:t>
+      </w:r>
+      <w:proofErr w:type="spellEnd"/>
+      <w:r>
+        <w:t xml:space="preserve"> VPNPJ rename </w:t>
+      </w:r>
+      <w:proofErr w:type="spellStart"/>
+      <w:r>
+        <w:t>datafile</w:t>
+      </w:r>
+      <w:proofErr w:type="spellEnd"/>
+      <w:r>
+        <w:t xml:space="preserve"> '/u01/app/oracle/</w:t>
+      </w:r>
+      <w:proofErr w:type="spellStart"/>
+      <w:r>
+        <w:t>oradata</w:t>
+      </w:r>
+      <w:proofErr w:type="spellEnd"/>
+      <w:r>
+        <w:t>/</w:t>
+      </w:r>
+      <w:proofErr w:type="spellStart"/>
+      <w:r>
+        <w:t>orcl</w:t>
+      </w:r>
+      <w:proofErr w:type="spellEnd"/>
+      <w:r>
+        <w:t>/</w:t>
+      </w:r>
+      <w:proofErr w:type="spellStart"/>
+      <w:r>
+        <w:t>vpnpj.dbf</w:t>
+      </w:r>
+      <w:proofErr w:type="spellEnd"/>
+      <w:r>
+        <w:t>' to '/data/u01/app/oracle/</w:t>
+      </w:r>
+      <w:proofErr w:type="spellStart"/>
+      <w:r>
+        <w:t>oradata</w:t>
+      </w:r>
+      <w:proofErr w:type="spellEnd"/>
+      <w:r>
+        <w:t>/</w:t>
+      </w:r>
+      <w:proofErr w:type="spellStart"/>
+      <w:r>
+        <w:t>orcl</w:t>
+      </w:r>
+      <w:proofErr w:type="spellEnd"/>
+      <w:r>
+        <w:t>/</w:t>
+      </w:r>
+      <w:proofErr w:type="spellStart"/>
+      <w:r>
+        <w:t>vpnpj.dbf</w:t>
+      </w:r>
+      <w:proofErr w:type="spellEnd"/>
+      <w:r>
+        <w:t>';</w:t>
+      </w:r>
+    </w:p>
+    <w:p/>
+    <w:p>
+      <w:pPr>
+        <w:rPr>
+          <w:rFonts w:hint="eastAsia"/>
+        </w:rPr>
+      </w:pPr>
+      <w:proofErr w:type="gramStart"/>
+      <w:r>
+        <w:t>alter</w:t>
+      </w:r>
+      <w:proofErr w:type="gramEnd"/>
+      <w:r>
+        <w:t xml:space="preserve"> </w:t>
+      </w:r>
+      <w:proofErr w:type="spellStart"/>
+      <w:r>
+        <w:t>tablespace</w:t>
+      </w:r>
+      <w:proofErr w:type="spellEnd"/>
+      <w:r>
+        <w:t xml:space="preserve"> VPNPJ </w:t>
+      </w:r>
+      <w:proofErr w:type="spellStart"/>
+      <w:r>
+        <w:t>online;c</w:t>
+      </w:r>
+      <w:bookmarkStart w:id="6" w:name="_GoBack"/>
+      <w:bookmarkEnd w:id="6"/>
+      <w:proofErr w:type="spellEnd"/>
+    </w:p>
+    <w:p/>
+    <w:p>
+      <w:pPr>
         <w:pStyle w:val="1"/>
       </w:pPr>
       <w:r>
         <w:rPr>
           <w:rFonts w:hint="eastAsia"/>
         </w:rPr>
-        <w:lastRenderedPageBreak/>
         <w:t>优化</w:t>
       </w:r>
     </w:p>
@@ -16706,6 +19424,7 @@
           <w:szCs w:val="21"/>
           <w:shd w:val="clear" w:color="auto" w:fill="FFFFFF"/>
         </w:rPr>
+        <w:lastRenderedPageBreak/>
         <w:t>/* 结尾的\G使得</w:t>
       </w:r>
       <w:proofErr w:type="spellStart"/>
@@ -17150,7 +19869,6 @@
           <w:sz w:val="27"/>
           <w:szCs w:val="27"/>
         </w:rPr>
-        <w:lastRenderedPageBreak/>
         <w:t>优化点</w:t>
       </w:r>
     </w:p>
@@ -17253,6 +19971,7 @@
           <w:sz w:val="27"/>
           <w:szCs w:val="27"/>
         </w:rPr>
+        <w:lastRenderedPageBreak/>
         <w:t> 3</w:t>
       </w:r>
       <w:r>
@@ -18417,17 +21136,7 @@
           <w:sz w:val="21"/>
           <w:szCs w:val="21"/>
         </w:rPr>
-        <w:t>未知的，因而无法作为索引选择的输入项。</w:t>
-      </w:r>
-      <w:r>
-        <w:rPr>
-          <w:rFonts w:ascii="Arial" w:hAnsi="Arial" w:cs="Arial"/>
-          <w:color w:val="555555"/>
-          <w:sz w:val="21"/>
-          <w:szCs w:val="21"/>
-        </w:rPr>
-        <w:lastRenderedPageBreak/>
-        <w:t>如下面语句将</w:t>
+        <w:t>未知的，因而无法作为索引选择的输入项。如下面语句将</w:t>
       </w:r>
       <w:proofErr w:type="gramStart"/>
       <w:r>
@@ -18867,6 +21576,15 @@
           <w:szCs w:val="21"/>
         </w:rPr>
         <w:br/>
+      </w:r>
+      <w:r>
+        <w:rPr>
+          <w:rFonts w:ascii="Arial" w:hAnsi="Arial" w:cs="Arial"/>
+          <w:color w:val="555555"/>
+          <w:sz w:val="21"/>
+          <w:szCs w:val="21"/>
+        </w:rPr>
+        <w:lastRenderedPageBreak/>
         <w:t>     select id from t where substring(name,1,3)=</w:t>
       </w:r>
       <w:proofErr w:type="gramStart"/>
@@ -19859,7 +22577,6 @@
           <w:sz w:val="21"/>
           <w:szCs w:val="21"/>
         </w:rPr>
-        <w:lastRenderedPageBreak/>
         <w:t>6</w:t>
       </w:r>
       <w:r>
@@ -20253,6 +22970,7 @@
           <w:sz w:val="21"/>
           <w:szCs w:val="21"/>
         </w:rPr>
+        <w:lastRenderedPageBreak/>
         <w:t>11</w:t>
       </w:r>
       <w:r>
@@ -21066,7 +23784,6 @@
                 <w:szCs w:val="21"/>
                 <w:bdr w:val="none" w:sz="0" w:space="0" w:color="auto" w:frame="1"/>
               </w:rPr>
-              <w:lastRenderedPageBreak/>
               <w:t>MemcacheDB</w:t>
             </w:r>
             <w:proofErr w:type="spellEnd"/>
@@ -21133,7 +23850,6 @@
                 <w:szCs w:val="21"/>
                 <w:bdr w:val="none" w:sz="0" w:space="0" w:color="auto" w:frame="1"/>
               </w:rPr>
-              <w:lastRenderedPageBreak/>
               <w:t>可以通过key快速查询到其value。一般来说，存储不管value的格式，照单全收。（</w:t>
             </w:r>
             <w:proofErr w:type="spellStart"/>
@@ -21156,18 +23872,7 @@
                 <w:szCs w:val="21"/>
                 <w:bdr w:val="none" w:sz="0" w:space="0" w:color="auto" w:frame="1"/>
               </w:rPr>
-              <w:t>包</w:t>
-            </w:r>
-            <w:r>
-              <w:rPr>
-                <w:rFonts w:hint="eastAsia"/>
-                <w:color w:val="333333"/>
-                <w:sz w:val="21"/>
-                <w:szCs w:val="21"/>
-                <w:bdr w:val="none" w:sz="0" w:space="0" w:color="auto" w:frame="1"/>
-              </w:rPr>
-              <w:lastRenderedPageBreak/>
-              <w:t>含了其他功能）</w:t>
+              <w:t>包含了其他功能）</w:t>
             </w:r>
           </w:p>
         </w:tc>
@@ -21210,7 +23915,6 @@
                 <w:szCs w:val="21"/>
                 <w:bdr w:val="none" w:sz="0" w:space="0" w:color="auto" w:frame="1"/>
               </w:rPr>
-              <w:lastRenderedPageBreak/>
               <w:t>图存储</w:t>
             </w:r>
           </w:p>
@@ -21571,6 +24275,7 @@
                 <w:szCs w:val="21"/>
                 <w:bdr w:val="none" w:sz="0" w:space="0" w:color="auto" w:frame="1"/>
               </w:rPr>
+              <w:lastRenderedPageBreak/>
               <w:t>BaseX</w:t>
             </w:r>
             <w:proofErr w:type="spellEnd"/>
@@ -21613,7 +24318,19 @@
                 <w:szCs w:val="21"/>
                 <w:bdr w:val="none" w:sz="0" w:space="0" w:color="auto" w:frame="1"/>
               </w:rPr>
-              <w:t>高效的存储XML数据，并支持XML的内部查询语法，比如</w:t>
+              <w:lastRenderedPageBreak/>
+              <w:t>高效的存储XML数据，并支持XML的内部查询语</w:t>
+            </w:r>
+            <w:r>
+              <w:rPr>
+                <w:rFonts w:hint="eastAsia"/>
+                <w:color w:val="333333"/>
+                <w:sz w:val="21"/>
+                <w:szCs w:val="21"/>
+                <w:bdr w:val="none" w:sz="0" w:space="0" w:color="auto" w:frame="1"/>
+              </w:rPr>
+              <w:lastRenderedPageBreak/>
+              <w:t>法，比如</w:t>
             </w:r>
             <w:proofErr w:type="spellStart"/>
             <w:r>
@@ -22125,6 +24842,69 @@
       <w:szCs w:val="24"/>
     </w:rPr>
   </w:style>
+  <w:style w:type="paragraph" w:styleId="HTML0">
+    <w:name w:val="HTML Preformatted"/>
+    <w:basedOn w:val="a"/>
+    <w:link w:val="HTMLChar"/>
+    <w:uiPriority w:val="99"/>
+    <w:unhideWhenUsed/>
+    <w:rsid w:val="00780509"/>
+    <w:pPr>
+      <w:widowControl/>
+      <w:tabs>
+        <w:tab w:val="left" w:pos="916"/>
+        <w:tab w:val="left" w:pos="1832"/>
+        <w:tab w:val="left" w:pos="2748"/>
+        <w:tab w:val="left" w:pos="3664"/>
+        <w:tab w:val="left" w:pos="4580"/>
+        <w:tab w:val="left" w:pos="5496"/>
+        <w:tab w:val="left" w:pos="6412"/>
+        <w:tab w:val="left" w:pos="7328"/>
+        <w:tab w:val="left" w:pos="8244"/>
+        <w:tab w:val="left" w:pos="9160"/>
+        <w:tab w:val="left" w:pos="10076"/>
+        <w:tab w:val="left" w:pos="10992"/>
+        <w:tab w:val="left" w:pos="11908"/>
+        <w:tab w:val="left" w:pos="12824"/>
+        <w:tab w:val="left" w:pos="13740"/>
+        <w:tab w:val="left" w:pos="14656"/>
+      </w:tabs>
+      <w:jc w:val="left"/>
+    </w:pPr>
+    <w:rPr>
+      <w:rFonts w:ascii="宋体" w:eastAsia="宋体" w:hAnsi="宋体" w:cs="宋体"/>
+      <w:kern w:val="0"/>
+      <w:szCs w:val="24"/>
+    </w:rPr>
+  </w:style>
+  <w:style w:type="character" w:customStyle="1" w:styleId="HTMLChar">
+    <w:name w:val="HTML 预设格式 Char"/>
+    <w:basedOn w:val="a0"/>
+    <w:link w:val="HTML0"/>
+    <w:uiPriority w:val="99"/>
+    <w:rsid w:val="00780509"/>
+    <w:rPr>
+      <w:rFonts w:ascii="宋体" w:eastAsia="宋体" w:hAnsi="宋体" w:cs="宋体"/>
+      <w:kern w:val="0"/>
+      <w:sz w:val="24"/>
+      <w:szCs w:val="24"/>
+    </w:rPr>
+  </w:style>
+  <w:style w:type="character" w:customStyle="1" w:styleId="hljs-number">
+    <w:name w:val="hljs-number"/>
+    <w:basedOn w:val="a0"/>
+    <w:rsid w:val="00780509"/>
+  </w:style>
+  <w:style w:type="character" w:customStyle="1" w:styleId="hljs-keyword">
+    <w:name w:val="hljs-keyword"/>
+    <w:basedOn w:val="a0"/>
+    <w:rsid w:val="00780509"/>
+  </w:style>
+  <w:style w:type="character" w:customStyle="1" w:styleId="hljs-comment">
+    <w:name w:val="hljs-comment"/>
+    <w:basedOn w:val="a0"/>
+    <w:rsid w:val="00780509"/>
+  </w:style>
 </w:styles>
 </file>
 
@@ -22559,6 +25339,69 @@
       <w:szCs w:val="24"/>
     </w:rPr>
   </w:style>
+  <w:style w:type="paragraph" w:styleId="HTML0">
+    <w:name w:val="HTML Preformatted"/>
+    <w:basedOn w:val="a"/>
+    <w:link w:val="HTMLChar"/>
+    <w:uiPriority w:val="99"/>
+    <w:unhideWhenUsed/>
+    <w:rsid w:val="00780509"/>
+    <w:pPr>
+      <w:widowControl/>
+      <w:tabs>
+        <w:tab w:val="left" w:pos="916"/>
+        <w:tab w:val="left" w:pos="1832"/>
+        <w:tab w:val="left" w:pos="2748"/>
+        <w:tab w:val="left" w:pos="3664"/>
+        <w:tab w:val="left" w:pos="4580"/>
+        <w:tab w:val="left" w:pos="5496"/>
+        <w:tab w:val="left" w:pos="6412"/>
+        <w:tab w:val="left" w:pos="7328"/>
+        <w:tab w:val="left" w:pos="8244"/>
+        <w:tab w:val="left" w:pos="9160"/>
+        <w:tab w:val="left" w:pos="10076"/>
+        <w:tab w:val="left" w:pos="10992"/>
+        <w:tab w:val="left" w:pos="11908"/>
+        <w:tab w:val="left" w:pos="12824"/>
+        <w:tab w:val="left" w:pos="13740"/>
+        <w:tab w:val="left" w:pos="14656"/>
+      </w:tabs>
+      <w:jc w:val="left"/>
+    </w:pPr>
+    <w:rPr>
+      <w:rFonts w:ascii="宋体" w:eastAsia="宋体" w:hAnsi="宋体" w:cs="宋体"/>
+      <w:kern w:val="0"/>
+      <w:szCs w:val="24"/>
+    </w:rPr>
+  </w:style>
+  <w:style w:type="character" w:customStyle="1" w:styleId="HTMLChar">
+    <w:name w:val="HTML 预设格式 Char"/>
+    <w:basedOn w:val="a0"/>
+    <w:link w:val="HTML0"/>
+    <w:uiPriority w:val="99"/>
+    <w:rsid w:val="00780509"/>
+    <w:rPr>
+      <w:rFonts w:ascii="宋体" w:eastAsia="宋体" w:hAnsi="宋体" w:cs="宋体"/>
+      <w:kern w:val="0"/>
+      <w:sz w:val="24"/>
+      <w:szCs w:val="24"/>
+    </w:rPr>
+  </w:style>
+  <w:style w:type="character" w:customStyle="1" w:styleId="hljs-number">
+    <w:name w:val="hljs-number"/>
+    <w:basedOn w:val="a0"/>
+    <w:rsid w:val="00780509"/>
+  </w:style>
+  <w:style w:type="character" w:customStyle="1" w:styleId="hljs-keyword">
+    <w:name w:val="hljs-keyword"/>
+    <w:basedOn w:val="a0"/>
+    <w:rsid w:val="00780509"/>
+  </w:style>
+  <w:style w:type="character" w:customStyle="1" w:styleId="hljs-comment">
+    <w:name w:val="hljs-comment"/>
+    <w:basedOn w:val="a0"/>
+    <w:rsid w:val="00780509"/>
+  </w:style>
 </w:styles>
 </file>
 

</xml_diff>

<commit_message>
update some new notes
</commit_message>
<xml_diff>
--- a/database.docx
+++ b/database.docx
@@ -11268,7 +11268,7 @@
     <w:p>
       <w:pPr>
         <w:rPr>
-          <w:rFonts w:ascii="微软雅黑" w:eastAsia="微软雅黑" w:hAnsi="微软雅黑" w:hint="eastAsia"/>
+          <w:rFonts w:ascii="微软雅黑" w:eastAsia="微软雅黑" w:hAnsi="微软雅黑"/>
           <w:color w:val="333333"/>
           <w:shd w:val="clear" w:color="auto" w:fill="FFFFFF"/>
         </w:rPr>
@@ -11311,11 +11311,6 @@
       </w:r>
     </w:p>
     <w:p>
-      <w:pPr>
-        <w:rPr>
-          <w:rFonts w:hint="eastAsia"/>
-        </w:rPr>
-      </w:pPr>
       <w:r>
         <w:t>select</w:t>
       </w:r>
@@ -11325,8 +11320,6 @@
         </w:rPr>
         <w:t xml:space="preserve"> </w:t>
       </w:r>
-      <w:bookmarkStart w:id="0" w:name="_GoBack"/>
-      <w:bookmarkEnd w:id="0"/>
       <w:proofErr w:type="spellStart"/>
       <w:r>
         <w:t>TABLE_NAME,COLUMN_NAME,DATA_TYPE,data_length</w:t>
@@ -11341,13 +11334,7 @@
       </w:r>
       <w:proofErr w:type="spellEnd"/>
     </w:p>
-    <w:p>
-      <w:pPr>
-        <w:rPr>
-          <w:rFonts w:hint="eastAsia"/>
-        </w:rPr>
-      </w:pPr>
-    </w:p>
+    <w:p/>
     <w:p/>
     <w:p>
       <w:pPr>
@@ -15959,8 +15946,8 @@
       </w:r>
     </w:p>
     <w:p>
-      <w:bookmarkStart w:id="1" w:name="OLE_LINK1"/>
-      <w:bookmarkStart w:id="2" w:name="OLE_LINK2"/>
+      <w:bookmarkStart w:id="0" w:name="OLE_LINK1"/>
+      <w:bookmarkStart w:id="1" w:name="OLE_LINK2"/>
       <w:proofErr w:type="gramStart"/>
       <w:r>
         <w:t>select</w:t>
@@ -16053,8 +16040,8 @@
         <w:t>;</w:t>
       </w:r>
     </w:p>
+    <w:bookmarkEnd w:id="0"/>
     <w:bookmarkEnd w:id="1"/>
-    <w:bookmarkEnd w:id="2"/>
     <w:p/>
     <w:p>
       <w:pPr>
@@ -16140,8 +16127,8 @@
       </w:r>
     </w:p>
     <w:p>
-      <w:bookmarkStart w:id="3" w:name="OLE_LINK3"/>
-      <w:bookmarkStart w:id="4" w:name="OLE_LINK4"/>
+      <w:bookmarkStart w:id="2" w:name="OLE_LINK3"/>
+      <w:bookmarkStart w:id="3" w:name="OLE_LINK4"/>
       <w:r>
         <w:t xml:space="preserve">Select </w:t>
       </w:r>
@@ -16186,8 +16173,8 @@
         <w:t>;</w:t>
       </w:r>
     </w:p>
+    <w:bookmarkEnd w:id="2"/>
     <w:bookmarkEnd w:id="3"/>
-    <w:bookmarkEnd w:id="4"/>
     <w:p/>
     <w:p>
       <w:pPr>
@@ -16270,8 +16257,8 @@
       </w:r>
     </w:p>
     <w:p>
-      <w:bookmarkStart w:id="5" w:name="OLE_LINK5"/>
-      <w:bookmarkStart w:id="6" w:name="OLE_LINK6"/>
+      <w:bookmarkStart w:id="4" w:name="OLE_LINK5"/>
+      <w:bookmarkStart w:id="5" w:name="OLE_LINK6"/>
       <w:r>
         <w:t xml:space="preserve"> </w:t>
       </w:r>
@@ -16443,8 +16430,8 @@
         <w:t>;</w:t>
       </w:r>
     </w:p>
+    <w:bookmarkEnd w:id="4"/>
     <w:bookmarkEnd w:id="5"/>
-    <w:bookmarkEnd w:id="6"/>
     <w:p/>
     <w:p>
       <w:pPr>
@@ -26117,10 +26104,10 @@
       </w:tr>
     </w:tbl>
     <w:p/>
-    <w:p/>
-    <w:p/>
-    <w:p/>
-    <w:p/>
+    <w:p>
+      <w:bookmarkStart w:id="6" w:name="_GoBack"/>
+      <w:bookmarkEnd w:id="6"/>
+    </w:p>
     <w:sectPr>
       <w:pgSz w:w="11906" w:h="16838"/>
       <w:pgMar w:top="1440" w:right="1800" w:bottom="1440" w:left="1800" w:header="851" w:footer="992" w:gutter="0"/>

</xml_diff>